<commit_message>
made user and question pages
</commit_message>
<xml_diff>
--- a/QueueUnderflow.docx
+++ b/QueueUnderflow.docx
@@ -1,6 +1,6 @@
 
 <file path=word/document.xml><?xml version="1.0" encoding="utf-8"?>
-<w:document xmlns:wpc="http://schemas.microsoft.com/office/word/2010/wordprocessingCanvas" xmlns:cx="http://schemas.microsoft.com/office/drawing/2014/chartex" xmlns:cx1="http://schemas.microsoft.com/office/drawing/2015/9/8/chartex" xmlns:cx2="http://schemas.microsoft.com/office/drawing/2015/10/21/chartex" xmlns:cx3="http://schemas.microsoft.com/office/drawing/2016/5/9/chartex" xmlns:cx4="http://schemas.microsoft.com/office/drawing/2016/5/10/chartex" xmlns:cx5="http://schemas.microsoft.com/office/drawing/2016/5/11/chartex" xmlns:cx6="http://schemas.microsoft.com/office/drawing/2016/5/12/chartex" xmlns:cx7="http://schemas.microsoft.com/office/drawing/2016/5/13/chartex" xmlns:cx8="http://schemas.microsoft.com/office/drawing/2016/5/14/chartex" xmlns:mc="http://schemas.openxmlformats.org/markup-compatibility/2006" xmlns:aink="http://schemas.microsoft.com/office/drawing/2016/ink" xmlns:am3d="http://schemas.microsoft.com/office/drawing/2017/model3d" xmlns:o="urn:schemas-microsoft-com:office:office" xmlns:oel="http://schemas.microsoft.com/office/2019/extlst" xmlns:r="http://schemas.openxmlformats.org/officeDocument/2006/relationships" xmlns:m="http://schemas.openxmlformats.org/officeDocument/2006/math" xmlns:v="urn:schemas-microsoft-com:vml" xmlns:wp14="http://schemas.microsoft.com/office/word/2010/wordprocessingDrawing" xmlns:wp="http://schemas.openxmlformats.org/drawingml/2006/wordprocessingDrawing" xmlns:w10="urn:schemas-microsoft-com:office:word" xmlns:w="http://schemas.openxmlformats.org/wordprocessingml/2006/main" xmlns:w14="http://schemas.microsoft.com/office/word/2010/wordml" xmlns:w15="http://schemas.microsoft.com/office/word/2012/wordml" xmlns:w16cex="http://schemas.microsoft.com/office/word/2018/wordml/cex" xmlns:w16cid="http://schemas.microsoft.com/office/word/2016/wordml/cid" xmlns:w16="http://schemas.microsoft.com/office/word/2018/wordml" xmlns:w16sdtdh="http://schemas.microsoft.com/office/word/2020/wordml/sdtdatahash" xmlns:w16se="http://schemas.microsoft.com/office/word/2015/wordml/symex" xmlns:wpg="http://schemas.microsoft.com/office/word/2010/wordprocessingGroup" xmlns:wpi="http://schemas.microsoft.com/office/word/2010/wordprocessingInk" xmlns:wne="http://schemas.microsoft.com/office/word/2006/wordml" xmlns:wps="http://schemas.microsoft.com/office/word/2010/wordprocessingShape" mc:Ignorable="w14 w15 w16se w16cid w16 w16cex w16sdtdh wp14">
+<w:document xmlns:wpc="http://schemas.microsoft.com/office/word/2010/wordprocessingCanvas" xmlns:cx="http://schemas.microsoft.com/office/drawing/2014/chartex" xmlns:cx1="http://schemas.microsoft.com/office/drawing/2015/9/8/chartex" xmlns:cx2="http://schemas.microsoft.com/office/drawing/2015/10/21/chartex" xmlns:cx3="http://schemas.microsoft.com/office/drawing/2016/5/9/chartex" xmlns:cx4="http://schemas.microsoft.com/office/drawing/2016/5/10/chartex" xmlns:cx5="http://schemas.microsoft.com/office/drawing/2016/5/11/chartex" xmlns:cx6="http://schemas.microsoft.com/office/drawing/2016/5/12/chartex" xmlns:cx7="http://schemas.microsoft.com/office/drawing/2016/5/13/chartex" xmlns:cx8="http://schemas.microsoft.com/office/drawing/2016/5/14/chartex" xmlns:mc="http://schemas.openxmlformats.org/markup-compatibility/2006" xmlns:aink="http://schemas.microsoft.com/office/drawing/2016/ink" xmlns:am3d="http://schemas.microsoft.com/office/drawing/2017/model3d" xmlns:o="urn:schemas-microsoft-com:office:office" xmlns:oel="http://schemas.microsoft.com/office/2019/extlst" xmlns:r="http://schemas.openxmlformats.org/officeDocument/2006/relationships" xmlns:m="http://schemas.openxmlformats.org/officeDocument/2006/math" xmlns:v="urn:schemas-microsoft-com:vml" xmlns:wp14="http://schemas.microsoft.com/office/word/2010/wordprocessingDrawing" xmlns:wp="http://schemas.openxmlformats.org/drawingml/2006/wordprocessingDrawing" xmlns:w10="urn:schemas-microsoft-com:office:word" xmlns:w="http://schemas.openxmlformats.org/wordprocessingml/2006/main" xmlns:w14="http://schemas.microsoft.com/office/word/2010/wordml" xmlns:w15="http://schemas.microsoft.com/office/word/2012/wordml" xmlns:w16cex="http://schemas.microsoft.com/office/word/2018/wordml/cex" xmlns:w16cid="http://schemas.microsoft.com/office/word/2016/wordml/cid" xmlns:w16="http://schemas.microsoft.com/office/word/2018/wordml" xmlns:w16du="http://schemas.microsoft.com/office/word/2023/wordml/word16du" xmlns:w16sdtdh="http://schemas.microsoft.com/office/word/2020/wordml/sdtdatahash" xmlns:w16se="http://schemas.microsoft.com/office/word/2015/wordml/symex" xmlns:wpg="http://schemas.microsoft.com/office/word/2010/wordprocessingGroup" xmlns:wpi="http://schemas.microsoft.com/office/word/2010/wordprocessingInk" xmlns:wne="http://schemas.microsoft.com/office/word/2006/wordml" xmlns:wps="http://schemas.microsoft.com/office/word/2010/wordprocessingShape" mc:Ignorable="w14 w15 w16se w16cid w16 w16cex w16sdtdh wp14">
   <w:body>
     <w:p>
       <w:pPr>
@@ -20,6 +20,7 @@
           <w:szCs w:val="40"/>
         </w:rPr>
       </w:pPr>
+      <w:proofErr w:type="spellStart"/>
       <w:r>
         <w:rPr>
           <w:rFonts w:ascii="Times New Roman" w:hAnsi="Times New Roman"/>
@@ -28,6 +29,7 @@
         </w:rPr>
         <w:t>QueueUnderflow</w:t>
       </w:r>
+      <w:proofErr w:type="spellEnd"/>
     </w:p>
     <w:p>
       <w:pPr>
@@ -637,7 +639,7 @@
           <w:tab w:val="right" w:leader="dot" w:pos="9350"/>
         </w:tabs>
         <w:rPr>
-          <w:rFonts w:asciiTheme="minorHAnsi" w:eastAsiaTheme="minorEastAsia" w:hAnsiTheme="minorHAnsi" w:cstheme="minorBidi"/>
+          <w:rFonts w:ascii="Times New Roman" w:hAnsi="Times New Roman"/>
           <w:noProof/>
         </w:rPr>
       </w:pPr>
@@ -663,23 +665,7 @@
             <w:rFonts w:ascii="Times New Roman" w:hAnsi="Times New Roman"/>
             <w:noProof/>
           </w:rPr>
-          <w:t>Dia</w:t>
-        </w:r>
-        <w:r>
-          <w:rPr>
-            <w:rStyle w:val="Hyperlink"/>
-            <w:rFonts w:ascii="Times New Roman" w:hAnsi="Times New Roman"/>
-            <w:noProof/>
-          </w:rPr>
-          <w:t>g</w:t>
-        </w:r>
-        <w:r>
-          <w:rPr>
-            <w:rStyle w:val="Hyperlink"/>
-            <w:rFonts w:ascii="Times New Roman" w:hAnsi="Times New Roman"/>
-            <w:noProof/>
-          </w:rPr>
-          <w:t>rams</w:t>
+          <w:t>Diagrams</w:t>
         </w:r>
         <w:r>
           <w:rPr>
@@ -730,6 +716,39 @@
           <w:fldChar w:fldCharType="end"/>
         </w:r>
       </w:hyperlink>
+      <w:r>
+        <w:rPr>
+          <w:rFonts w:ascii="Times New Roman" w:hAnsi="Times New Roman"/>
+          <w:b/>
+          <w:bCs/>
+          <w:noProof/>
+        </w:rPr>
+        <w:fldChar w:fldCharType="end"/>
+      </w:r>
+      <w:r>
+        <w:rPr>
+          <w:rFonts w:ascii="Times New Roman" w:eastAsia="Times New Roman" w:hAnsi="Times New Roman"/>
+          <w:kern w:val="32"/>
+          <w:sz w:val="32"/>
+          <w:szCs w:val="32"/>
+        </w:rPr>
+        <w:fldChar w:fldCharType="begin"/>
+      </w:r>
+      <w:r>
+        <w:rPr>
+          <w:rFonts w:ascii="Times New Roman" w:hAnsi="Times New Roman"/>
+        </w:rPr>
+        <w:instrText xml:space="preserve"> TOC \o "1-3" \h \z \u </w:instrText>
+      </w:r>
+      <w:r>
+        <w:rPr>
+          <w:rFonts w:ascii="Times New Roman" w:eastAsia="Times New Roman" w:hAnsi="Times New Roman"/>
+          <w:kern w:val="32"/>
+          <w:sz w:val="32"/>
+          <w:szCs w:val="32"/>
+        </w:rPr>
+        <w:fldChar w:fldCharType="separate"/>
+      </w:r>
     </w:p>
     <w:p>
       <w:pPr>
@@ -739,27 +758,87 @@
           <w:tab w:val="right" w:leader="dot" w:pos="9350"/>
         </w:tabs>
         <w:rPr>
-          <w:rFonts w:ascii="Times New Roman" w:hAnsi="Times New Roman"/>
-        </w:rPr>
-      </w:pPr>
-      <w:r>
-        <w:rPr>
-          <w:rFonts w:ascii="Times New Roman" w:hAnsi="Times New Roman"/>
-          <w:b/>
-          <w:bCs/>
+          <w:rFonts w:asciiTheme="minorHAnsi" w:eastAsiaTheme="minorEastAsia" w:hAnsiTheme="minorHAnsi" w:cstheme="minorBidi"/>
           <w:noProof/>
         </w:rPr>
+      </w:pPr>
+      <w:hyperlink w:anchor="_Toc97840780" w:history="1">
+        <w:r>
+          <w:rPr>
+            <w:rStyle w:val="Hyperlink"/>
+            <w:rFonts w:ascii="Times New Roman" w:hAnsi="Times New Roman"/>
+            <w:noProof/>
+          </w:rPr>
+          <w:t>3</w:t>
+        </w:r>
+        <w:r>
+          <w:rPr>
+            <w:rStyle w:val="Hyperlink"/>
+            <w:rFonts w:ascii="Times New Roman" w:hAnsi="Times New Roman"/>
+            <w:noProof/>
+          </w:rPr>
+          <w:t>.</w:t>
+        </w:r>
+        <w:r>
+          <w:rPr>
+            <w:rFonts w:asciiTheme="minorHAnsi" w:eastAsiaTheme="minorEastAsia" w:hAnsiTheme="minorHAnsi" w:cstheme="minorBidi"/>
+            <w:noProof/>
+          </w:rPr>
+          <w:tab/>
+        </w:r>
+        <w:r>
+          <w:rPr>
+            <w:rStyle w:val="Hyperlink"/>
+            <w:rFonts w:ascii="Times New Roman" w:hAnsi="Times New Roman"/>
+            <w:noProof/>
+          </w:rPr>
+          <w:t>Routing</w:t>
+        </w:r>
+        <w:r>
+          <w:rPr>
+            <w:noProof/>
+            <w:webHidden/>
+          </w:rPr>
+          <w:tab/>
+        </w:r>
+        <w:r>
+          <w:rPr>
+            <w:noProof/>
+            <w:webHidden/>
+          </w:rPr>
+          <w:t>5</w:t>
+        </w:r>
+      </w:hyperlink>
+    </w:p>
+    <w:p>
+      <w:pPr>
+        <w:pStyle w:val="TOC1"/>
+        <w:tabs>
+          <w:tab w:val="left" w:pos="440"/>
+          <w:tab w:val="right" w:leader="dot" w:pos="9350"/>
+        </w:tabs>
+        <w:rPr>
+          <w:rFonts w:asciiTheme="minorHAnsi" w:eastAsiaTheme="minorEastAsia" w:hAnsiTheme="minorHAnsi" w:cstheme="minorBidi"/>
+          <w:noProof/>
+        </w:rPr>
+      </w:pPr>
+    </w:p>
+    <w:p>
+      <w:pPr>
+        <w:pStyle w:val="Heading1"/>
+        <w:rPr>
+          <w:rFonts w:ascii="Times New Roman" w:hAnsi="Times New Roman"/>
+        </w:rPr>
+      </w:pPr>
+      <w:r>
+        <w:rPr>
+          <w:rFonts w:ascii="Times New Roman" w:hAnsi="Times New Roman"/>
+          <w:b w:val="0"/>
+          <w:bCs w:val="0"/>
+          <w:noProof/>
+        </w:rPr>
         <w:fldChar w:fldCharType="end"/>
       </w:r>
-    </w:p>
-    <w:p>
-      <w:pPr>
-        <w:spacing w:after="0" w:line="240" w:lineRule="auto"/>
-        <w:rPr>
-          <w:rFonts w:ascii="Times New Roman" w:hAnsi="Times New Roman"/>
-          <w:sz w:val="24"/>
-        </w:rPr>
-      </w:pPr>
     </w:p>
     <w:p>
       <w:pPr>
@@ -1098,7 +1177,25 @@
           <w:sz w:val="20"/>
           <w:szCs w:val="20"/>
         </w:rPr>
-        <w:t>copy of the StackOverflow platform</w:t>
+        <w:t xml:space="preserve">copy of the </w:t>
+      </w:r>
+      <w:proofErr w:type="spellStart"/>
+      <w:r>
+        <w:rPr>
+          <w:rFonts w:ascii="Times New Roman" w:hAnsi="Times New Roman"/>
+          <w:sz w:val="20"/>
+          <w:szCs w:val="20"/>
+        </w:rPr>
+        <w:t>StackOverflow</w:t>
+      </w:r>
+      <w:proofErr w:type="spellEnd"/>
+      <w:r>
+        <w:rPr>
+          <w:rFonts w:ascii="Times New Roman" w:hAnsi="Times New Roman"/>
+          <w:sz w:val="20"/>
+          <w:szCs w:val="20"/>
+        </w:rPr>
+        <w:t xml:space="preserve"> platform</w:t>
       </w:r>
       <w:r>
         <w:rPr>
@@ -1146,7 +1243,25 @@
           <w:sz w:val="20"/>
           <w:szCs w:val="20"/>
         </w:rPr>
-        <w:t xml:space="preserve">will be able to ask questions or answer on questions from other </w:t>
+        <w:t xml:space="preserve">will be able to ask questions or </w:t>
+      </w:r>
+      <w:proofErr w:type="gramStart"/>
+      <w:r>
+        <w:rPr>
+          <w:rFonts w:ascii="Times New Roman" w:hAnsi="Times New Roman"/>
+          <w:sz w:val="20"/>
+          <w:szCs w:val="20"/>
+        </w:rPr>
+        <w:t>answer on</w:t>
+      </w:r>
+      <w:proofErr w:type="gramEnd"/>
+      <w:r>
+        <w:rPr>
+          <w:rFonts w:ascii="Times New Roman" w:hAnsi="Times New Roman"/>
+          <w:sz w:val="20"/>
+          <w:szCs w:val="20"/>
+        </w:rPr>
+        <w:t xml:space="preserve"> questions from other </w:t>
       </w:r>
       <w:r>
         <w:rPr>
@@ -1244,7 +1359,25 @@
           <w:sz w:val="20"/>
           <w:szCs w:val="20"/>
         </w:rPr>
-        <w:t xml:space="preserve"> The project includes a file “QueueUnderflowDatabase.sql” which contains a basic database for testing purposes.</w:t>
+        <w:t xml:space="preserve"> The project includes a file “</w:t>
+      </w:r>
+      <w:proofErr w:type="spellStart"/>
+      <w:r>
+        <w:rPr>
+          <w:rFonts w:ascii="Times New Roman" w:hAnsi="Times New Roman"/>
+          <w:sz w:val="20"/>
+          <w:szCs w:val="20"/>
+        </w:rPr>
+        <w:t>QueueUnderflowDatabase.sql</w:t>
+      </w:r>
+      <w:proofErr w:type="spellEnd"/>
+      <w:r>
+        <w:rPr>
+          <w:rFonts w:ascii="Times New Roman" w:hAnsi="Times New Roman"/>
+          <w:sz w:val="20"/>
+          <w:szCs w:val="20"/>
+        </w:rPr>
+        <w:t>” which contains a basic database for testing purposes.</w:t>
       </w:r>
     </w:p>
     <w:p>
@@ -1319,6 +1452,48 @@
           <w:szCs w:val="20"/>
         </w:rPr>
         <w:t>The backend is designed using layered architecture, and the layers are explained in the Package Diagram part of the documentation.</w:t>
+      </w:r>
+    </w:p>
+    <w:p>
+      <w:pPr>
+        <w:spacing w:line="240" w:lineRule="auto"/>
+        <w:rPr>
+          <w:rFonts w:ascii="Times New Roman" w:hAnsi="Times New Roman"/>
+          <w:sz w:val="20"/>
+          <w:szCs w:val="20"/>
+        </w:rPr>
+      </w:pPr>
+      <w:r>
+        <w:rPr>
+          <w:rFonts w:ascii="Times New Roman" w:hAnsi="Times New Roman"/>
+          <w:sz w:val="20"/>
+          <w:szCs w:val="20"/>
+        </w:rPr>
+        <w:t>The frontend is written</w:t>
+      </w:r>
+      <w:r>
+        <w:rPr>
+          <w:rFonts w:ascii="Times New Roman" w:hAnsi="Times New Roman"/>
+          <w:sz w:val="20"/>
+          <w:szCs w:val="20"/>
+        </w:rPr>
+        <w:t xml:space="preserve"> using React JavaScript and is </w:t>
+      </w:r>
+      <w:r>
+        <w:rPr>
+          <w:rFonts w:ascii="Times New Roman" w:hAnsi="Times New Roman"/>
+          <w:sz w:val="20"/>
+          <w:szCs w:val="20"/>
+        </w:rPr>
+        <w:t>developed using JetBrains WebStorm IDEA.</w:t>
+      </w:r>
+      <w:r>
+        <w:rPr>
+          <w:rFonts w:ascii="Times New Roman" w:hAnsi="Times New Roman"/>
+          <w:sz w:val="20"/>
+          <w:szCs w:val="20"/>
+        </w:rPr>
+        <w:t xml:space="preserve"> </w:t>
       </w:r>
     </w:p>
     <w:p>
@@ -1662,11 +1837,12 @@
           <w:sz w:val="20"/>
           <w:szCs w:val="20"/>
         </w:rPr>
+        <w:lastRenderedPageBreak/>
         <w:drawing>
-          <wp:inline distT="0" distB="0" distL="0" distR="0" wp14:anchorId="1AC8684B" wp14:editId="06ECB99A">
-            <wp:extent cx="4117383" cy="2002790"/>
-            <wp:effectExtent l="0" t="0" r="0" b="0"/>
-            <wp:docPr id="10" name="Picture 10"/>
+          <wp:inline distT="0" distB="0" distL="0" distR="0" wp14:anchorId="17EE724B" wp14:editId="0B39F627">
+            <wp:extent cx="3177964" cy="2006600"/>
+            <wp:effectExtent l="0" t="0" r="3810" b="0"/>
+            <wp:docPr id="246433644" name="Picture 1"/>
             <wp:cNvGraphicFramePr>
               <a:graphicFrameLocks xmlns:a="http://schemas.openxmlformats.org/drawingml/2006/main" noChangeAspect="1"/>
             </wp:cNvGraphicFramePr>
@@ -1674,13 +1850,13 @@
               <a:graphicData uri="http://schemas.openxmlformats.org/drawingml/2006/picture">
                 <pic:pic xmlns:pic="http://schemas.openxmlformats.org/drawingml/2006/picture">
                   <pic:nvPicPr>
-                    <pic:cNvPr id="0" name="Picture 4"/>
+                    <pic:cNvPr id="0" name="Picture 1"/>
                     <pic:cNvPicPr>
                       <a:picLocks noChangeAspect="1" noChangeArrowheads="1"/>
                     </pic:cNvPicPr>
                   </pic:nvPicPr>
                   <pic:blipFill>
-                    <a:blip r:embed="rId7" cstate="print">
+                    <a:blip r:embed="rId7">
                       <a:extLst>
                         <a:ext uri="{28A0092B-C50C-407E-A947-70E740481C1C}">
                           <a14:useLocalDpi xmlns:a14="http://schemas.microsoft.com/office/drawing/2010/main" val="0"/>
@@ -1695,7 +1871,7 @@
                   <pic:spPr bwMode="auto">
                     <a:xfrm>
                       <a:off x="0" y="0"/>
-                      <a:ext cx="4171506" cy="2029116"/>
+                      <a:ext cx="3180026" cy="2007902"/>
                     </a:xfrm>
                     <a:prstGeom prst="rect">
                       <a:avLst/>
@@ -1727,7 +1903,6 @@
           <w:sz w:val="20"/>
           <w:szCs w:val="20"/>
         </w:rPr>
-        <w:lastRenderedPageBreak/>
         <w:t xml:space="preserve">The </w:t>
       </w:r>
       <w:r>
@@ -2100,6 +2275,7 @@
         </w:rPr>
         <w:t>“</w:t>
       </w:r>
+      <w:proofErr w:type="spellStart"/>
       <w:r>
         <w:rPr>
           <w:rFonts w:ascii="Times New Roman" w:hAnsi="Times New Roman"/>
@@ -2108,6 +2284,7 @@
         </w:rPr>
         <w:t>list_of_tags</w:t>
       </w:r>
+      <w:proofErr w:type="spellEnd"/>
       <w:r>
         <w:rPr>
           <w:rFonts w:ascii="Times New Roman" w:hAnsi="Times New Roman"/>
@@ -2132,6 +2309,7 @@
         </w:rPr>
         <w:t>“</w:t>
       </w:r>
+      <w:proofErr w:type="spellStart"/>
       <w:r>
         <w:rPr>
           <w:rFonts w:ascii="Times New Roman" w:hAnsi="Times New Roman"/>
@@ -2140,6 +2318,7 @@
         </w:rPr>
         <w:t>list_of_answers</w:t>
       </w:r>
+      <w:proofErr w:type="spellEnd"/>
       <w:r>
         <w:rPr>
           <w:rFonts w:ascii="Times New Roman" w:hAnsi="Times New Roman"/>
@@ -2218,7 +2397,25 @@
           <w:sz w:val="20"/>
           <w:szCs w:val="20"/>
         </w:rPr>
-        <w:t>a question or not (is a answer).</w:t>
+        <w:t xml:space="preserve">a question or not (is </w:t>
+      </w:r>
+      <w:proofErr w:type="gramStart"/>
+      <w:r>
+        <w:rPr>
+          <w:rFonts w:ascii="Times New Roman" w:hAnsi="Times New Roman"/>
+          <w:sz w:val="20"/>
+          <w:szCs w:val="20"/>
+        </w:rPr>
+        <w:t>a</w:t>
+      </w:r>
+      <w:proofErr w:type="gramEnd"/>
+      <w:r>
+        <w:rPr>
+          <w:rFonts w:ascii="Times New Roman" w:hAnsi="Times New Roman"/>
+          <w:sz w:val="20"/>
+          <w:szCs w:val="20"/>
+        </w:rPr>
+        <w:t xml:space="preserve"> answer).</w:t>
       </w:r>
     </w:p>
     <w:p>
@@ -2332,7 +2529,25 @@
           <w:sz w:val="20"/>
           <w:szCs w:val="20"/>
         </w:rPr>
-        <w:t xml:space="preserve">The database is build following the layered architecture pattern. In this architecture, </w:t>
+        <w:t xml:space="preserve">The database is </w:t>
+      </w:r>
+      <w:proofErr w:type="gramStart"/>
+      <w:r>
+        <w:rPr>
+          <w:rFonts w:ascii="Times New Roman" w:hAnsi="Times New Roman"/>
+          <w:sz w:val="20"/>
+          <w:szCs w:val="20"/>
+        </w:rPr>
+        <w:t>build</w:t>
+      </w:r>
+      <w:proofErr w:type="gramEnd"/>
+      <w:r>
+        <w:rPr>
+          <w:rFonts w:ascii="Times New Roman" w:hAnsi="Times New Roman"/>
+          <w:sz w:val="20"/>
+          <w:szCs w:val="20"/>
+        </w:rPr>
+        <w:t xml:space="preserve"> following the layered architecture pattern. In this architecture, </w:t>
       </w:r>
       <w:r>
         <w:rPr>
@@ -2548,11 +2763,12 @@
           <w:sz w:val="20"/>
           <w:szCs w:val="20"/>
         </w:rPr>
+        <w:lastRenderedPageBreak/>
         <w:drawing>
-          <wp:inline distT="0" distB="0" distL="0" distR="0" wp14:anchorId="4C39DCBB" wp14:editId="203D9731">
-            <wp:extent cx="5522976" cy="3563896"/>
-            <wp:effectExtent l="0" t="0" r="1905" b="0"/>
-            <wp:docPr id="12" name="Picture 12"/>
+          <wp:inline distT="0" distB="0" distL="0" distR="0" wp14:anchorId="73B56588" wp14:editId="5A52D1BB">
+            <wp:extent cx="4305300" cy="3563961"/>
+            <wp:effectExtent l="0" t="0" r="0" b="0"/>
+            <wp:docPr id="1840319620" name="Picture 2"/>
             <wp:cNvGraphicFramePr>
               <a:graphicFrameLocks xmlns:a="http://schemas.openxmlformats.org/drawingml/2006/main" noChangeAspect="1"/>
             </wp:cNvGraphicFramePr>
@@ -2560,7 +2776,7 @@
               <a:graphicData uri="http://schemas.openxmlformats.org/drawingml/2006/picture">
                 <pic:pic xmlns:pic="http://schemas.openxmlformats.org/drawingml/2006/picture">
                   <pic:nvPicPr>
-                    <pic:cNvPr id="0" name="Picture 6"/>
+                    <pic:cNvPr id="0" name="Picture 2"/>
                     <pic:cNvPicPr>
                       <a:picLocks noChangeAspect="1" noChangeArrowheads="1"/>
                     </pic:cNvPicPr>
@@ -2581,7 +2797,7 @@
                   <pic:spPr bwMode="auto">
                     <a:xfrm>
                       <a:off x="0" y="0"/>
-                      <a:ext cx="5547043" cy="3579426"/>
+                      <a:ext cx="4322695" cy="3578360"/>
                     </a:xfrm>
                     <a:prstGeom prst="rect">
                       <a:avLst/>
@@ -2613,56 +2829,424 @@
           <w:sz w:val="20"/>
           <w:szCs w:val="20"/>
         </w:rPr>
+        <w:t xml:space="preserve">The classes follow the pattern described in the Package Diagram section, </w:t>
+      </w:r>
+      <w:r>
+        <w:rPr>
+          <w:rFonts w:ascii="Times New Roman" w:hAnsi="Times New Roman"/>
+          <w:sz w:val="20"/>
+          <w:szCs w:val="20"/>
+        </w:rPr>
+        <w:t xml:space="preserve">and each entity has a class in each package. We have three main entities, Answer, made with the help of Post and Votes, which </w:t>
+      </w:r>
+      <w:r>
+        <w:rPr>
+          <w:rFonts w:ascii="Times New Roman" w:hAnsi="Times New Roman"/>
+          <w:sz w:val="20"/>
+          <w:szCs w:val="20"/>
+        </w:rPr>
+        <w:t xml:space="preserve">maps the instances of </w:t>
+      </w:r>
+      <w:proofErr w:type="spellStart"/>
+      <w:proofErr w:type="gramStart"/>
+      <w:r>
+        <w:rPr>
+          <w:rFonts w:ascii="Times New Roman" w:hAnsi="Times New Roman"/>
+          <w:sz w:val="20"/>
+          <w:szCs w:val="20"/>
+        </w:rPr>
+        <w:t>a</w:t>
+      </w:r>
+      <w:proofErr w:type="spellEnd"/>
+      <w:proofErr w:type="gramEnd"/>
+      <w:r>
+        <w:rPr>
+          <w:rFonts w:ascii="Times New Roman" w:hAnsi="Times New Roman"/>
+          <w:sz w:val="20"/>
+          <w:szCs w:val="20"/>
+        </w:rPr>
+        <w:t xml:space="preserve"> answer, Question, made with the help of Post</w:t>
+      </w:r>
+      <w:r>
+        <w:rPr>
+          <w:rFonts w:ascii="Times New Roman" w:hAnsi="Times New Roman"/>
+          <w:sz w:val="20"/>
+          <w:szCs w:val="20"/>
+        </w:rPr>
+        <w:t xml:space="preserve"> and</w:t>
+      </w:r>
+      <w:r>
+        <w:rPr>
+          <w:rFonts w:ascii="Times New Roman" w:hAnsi="Times New Roman"/>
+          <w:sz w:val="20"/>
+          <w:szCs w:val="20"/>
+        </w:rPr>
+        <w:t xml:space="preserve"> Votes</w:t>
+      </w:r>
+      <w:r>
+        <w:rPr>
+          <w:rFonts w:ascii="Times New Roman" w:hAnsi="Times New Roman"/>
+          <w:sz w:val="20"/>
+          <w:szCs w:val="20"/>
+        </w:rPr>
+        <w:t>, which maps the instances of a question, and User, which maps the instances of a user.</w:t>
+      </w:r>
+      <w:r>
+        <w:rPr>
+          <w:rFonts w:ascii="Times New Roman" w:hAnsi="Times New Roman"/>
+          <w:sz w:val="20"/>
+          <w:szCs w:val="20"/>
+        </w:rPr>
+        <w:t xml:space="preserve"> Each of them is an Entity and has a Repository, a Service, a Controller, and a DTO.</w:t>
+      </w:r>
+      <w:r>
+        <w:rPr>
+          <w:rFonts w:ascii="Times New Roman" w:hAnsi="Times New Roman"/>
+          <w:sz w:val="20"/>
+          <w:szCs w:val="20"/>
+        </w:rPr>
+        <w:t xml:space="preserve"> </w:t>
+      </w:r>
+    </w:p>
+    <w:p>
+      <w:pPr>
+        <w:spacing w:line="240" w:lineRule="auto"/>
+        <w:rPr>
+          <w:rFonts w:ascii="Times New Roman" w:hAnsi="Times New Roman"/>
+          <w:b/>
+          <w:bCs/>
+          <w:i/>
+          <w:iCs/>
+          <w:sz w:val="20"/>
+          <w:szCs w:val="20"/>
+        </w:rPr>
+      </w:pPr>
+    </w:p>
+    <w:p>
+      <w:pPr>
+        <w:pStyle w:val="Heading1"/>
+        <w:numPr>
+          <w:ilvl w:val="0"/>
+          <w:numId w:val="36"/>
+        </w:numPr>
+        <w:rPr>
+          <w:rFonts w:ascii="Times New Roman" w:hAnsi="Times New Roman"/>
+        </w:rPr>
+      </w:pPr>
+      <w:r>
+        <w:rPr>
+          <w:rFonts w:ascii="Times New Roman" w:hAnsi="Times New Roman"/>
+        </w:rPr>
+        <w:t>Routing</w:t>
+      </w:r>
+    </w:p>
+    <w:p>
+      <w:pPr>
+        <w:pStyle w:val="ListParagraph"/>
+        <w:numPr>
+          <w:ilvl w:val="1"/>
+          <w:numId w:val="36"/>
+        </w:numPr>
+        <w:spacing w:line="240" w:lineRule="auto"/>
+        <w:rPr>
+          <w:rFonts w:ascii="Times New Roman" w:hAnsi="Times New Roman"/>
+          <w:sz w:val="20"/>
+          <w:szCs w:val="20"/>
+        </w:rPr>
+      </w:pPr>
+      <w:r>
+        <w:rPr>
+          <w:rFonts w:ascii="Times New Roman" w:hAnsi="Times New Roman"/>
+          <w:sz w:val="20"/>
+          <w:szCs w:val="20"/>
+        </w:rPr>
+        <w:t>User</w:t>
+      </w:r>
+    </w:p>
+    <w:p>
+      <w:pPr>
+        <w:spacing w:line="240" w:lineRule="auto"/>
+        <w:rPr>
+          <w:rFonts w:ascii="Times New Roman" w:hAnsi="Times New Roman"/>
+          <w:sz w:val="20"/>
+          <w:szCs w:val="20"/>
+        </w:rPr>
+      </w:pPr>
+      <w:r>
+        <w:rPr>
+          <w:rFonts w:ascii="Times New Roman" w:hAnsi="Times New Roman"/>
+          <w:sz w:val="20"/>
+          <w:szCs w:val="20"/>
+        </w:rPr>
+        <w:t xml:space="preserve">The path to get to </w:t>
+      </w:r>
+      <w:r>
+        <w:rPr>
+          <w:rFonts w:ascii="Times New Roman" w:hAnsi="Times New Roman"/>
+          <w:sz w:val="20"/>
+          <w:szCs w:val="20"/>
+        </w:rPr>
+        <w:t>a</w:t>
+      </w:r>
+      <w:r>
+        <w:rPr>
+          <w:rFonts w:ascii="Times New Roman" w:hAnsi="Times New Roman"/>
+          <w:sz w:val="20"/>
+          <w:szCs w:val="20"/>
+        </w:rPr>
+        <w:t xml:space="preserve"> user is </w:t>
+      </w:r>
+      <w:r>
+        <w:rPr>
+          <w:rFonts w:ascii="Times New Roman" w:hAnsi="Times New Roman"/>
+          <w:sz w:val="20"/>
+          <w:szCs w:val="20"/>
+        </w:rPr>
+        <w:t>“.</w:t>
+      </w:r>
+      <w:r>
+        <w:rPr>
+          <w:rFonts w:ascii="Times New Roman" w:hAnsi="Times New Roman"/>
+          <w:sz w:val="20"/>
+          <w:szCs w:val="20"/>
+        </w:rPr>
+        <w:t>/users/</w:t>
+      </w:r>
+      <w:r>
+        <w:rPr>
+          <w:rFonts w:ascii="Times New Roman" w:hAnsi="Times New Roman"/>
+          <w:sz w:val="20"/>
+          <w:szCs w:val="20"/>
+        </w:rPr>
+        <w:t>{</w:t>
+      </w:r>
+      <w:r>
+        <w:rPr>
+          <w:rFonts w:ascii="Times New Roman" w:hAnsi="Times New Roman"/>
+          <w:sz w:val="20"/>
+          <w:szCs w:val="20"/>
+        </w:rPr>
+        <w:t>id</w:t>
+      </w:r>
+      <w:r>
+        <w:rPr>
+          <w:rFonts w:ascii="Times New Roman" w:hAnsi="Times New Roman"/>
+          <w:sz w:val="20"/>
+          <w:szCs w:val="20"/>
+        </w:rPr>
+        <w:t xml:space="preserve">}”, where </w:t>
+      </w:r>
+      <w:r>
+        <w:rPr>
+          <w:rFonts w:ascii="Times New Roman" w:hAnsi="Times New Roman"/>
+          <w:sz w:val="20"/>
+          <w:szCs w:val="20"/>
+        </w:rPr>
+        <w:t>“id” represents the id of the user.</w:t>
+      </w:r>
+      <w:r>
+        <w:rPr>
+          <w:rFonts w:ascii="Times New Roman" w:hAnsi="Times New Roman"/>
+          <w:sz w:val="20"/>
+          <w:szCs w:val="20"/>
+        </w:rPr>
+        <w:t xml:space="preserve"> The page contains information about the user, such as its profile picture, first name, last name, user score (which is </w:t>
+      </w:r>
+      <w:r>
+        <w:rPr>
+          <w:rFonts w:ascii="Times New Roman" w:hAnsi="Times New Roman"/>
+          <w:sz w:val="20"/>
+          <w:szCs w:val="20"/>
+        </w:rPr>
+        <w:t>computed by the votes on the user’s posts), and if the user’s a moderator or banned.</w:t>
+      </w:r>
+      <w:r>
+        <w:rPr>
+          <w:rFonts w:ascii="Times New Roman" w:hAnsi="Times New Roman"/>
+          <w:sz w:val="20"/>
+          <w:szCs w:val="20"/>
+        </w:rPr>
+        <w:t xml:space="preserve"> This page also contains a list of questions posted, with the title and the </w:t>
+      </w:r>
+      <w:r>
+        <w:rPr>
+          <w:rFonts w:ascii="Times New Roman" w:hAnsi="Times New Roman"/>
+          <w:sz w:val="20"/>
+          <w:szCs w:val="20"/>
+        </w:rPr>
+        <w:t>question’s text, as well as a list of answers, with the title of the question and the text of the answer. Pressing a question or a</w:t>
+      </w:r>
+      <w:r>
+        <w:rPr>
+          <w:rFonts w:ascii="Times New Roman" w:hAnsi="Times New Roman"/>
+          <w:sz w:val="20"/>
+          <w:szCs w:val="20"/>
+        </w:rPr>
+        <w:t>n</w:t>
+      </w:r>
+      <w:r>
+        <w:rPr>
+          <w:rFonts w:ascii="Times New Roman" w:hAnsi="Times New Roman"/>
+          <w:sz w:val="20"/>
+          <w:szCs w:val="20"/>
+        </w:rPr>
+        <w:t xml:space="preserve"> </w:t>
+      </w:r>
+      <w:r>
+        <w:rPr>
+          <w:rFonts w:ascii="Times New Roman" w:hAnsi="Times New Roman"/>
+          <w:sz w:val="20"/>
+          <w:szCs w:val="20"/>
+        </w:rPr>
+        <w:t>answer, it redirects you</w:t>
+      </w:r>
+      <w:r>
+        <w:rPr>
+          <w:rFonts w:ascii="Times New Roman" w:hAnsi="Times New Roman"/>
+          <w:sz w:val="20"/>
+          <w:szCs w:val="20"/>
+        </w:rPr>
+        <w:t xml:space="preserve"> to the page of the question.</w:t>
+      </w:r>
+    </w:p>
+    <w:p>
+      <w:pPr>
+        <w:spacing w:line="240" w:lineRule="auto"/>
+        <w:rPr>
+          <w:rFonts w:ascii="Times New Roman" w:hAnsi="Times New Roman"/>
+          <w:sz w:val="20"/>
+          <w:szCs w:val="20"/>
+        </w:rPr>
+      </w:pPr>
+      <w:r>
+        <w:rPr>
+          <w:rFonts w:ascii="Times New Roman" w:hAnsi="Times New Roman"/>
+          <w:noProof/>
+          <w:sz w:val="20"/>
+          <w:szCs w:val="20"/>
+        </w:rPr>
+        <w:drawing>
+          <wp:inline distT="0" distB="0" distL="0" distR="0" wp14:anchorId="1A731F2C" wp14:editId="74F9B095">
+            <wp:extent cx="3741435" cy="2114550"/>
+            <wp:effectExtent l="0" t="0" r="0" b="0"/>
+            <wp:docPr id="1218318598" name="Picture 3"/>
+            <wp:cNvGraphicFramePr>
+              <a:graphicFrameLocks xmlns:a="http://schemas.openxmlformats.org/drawingml/2006/main" noChangeAspect="1"/>
+            </wp:cNvGraphicFramePr>
+            <a:graphic xmlns:a="http://schemas.openxmlformats.org/drawingml/2006/main">
+              <a:graphicData uri="http://schemas.openxmlformats.org/drawingml/2006/picture">
+                <pic:pic xmlns:pic="http://schemas.openxmlformats.org/drawingml/2006/picture">
+                  <pic:nvPicPr>
+                    <pic:cNvPr id="0" name="Picture 3"/>
+                    <pic:cNvPicPr>
+                      <a:picLocks noChangeAspect="1" noChangeArrowheads="1"/>
+                    </pic:cNvPicPr>
+                  </pic:nvPicPr>
+                  <pic:blipFill>
+                    <a:blip r:embed="rId10" cstate="print">
+                      <a:extLst>
+                        <a:ext uri="{28A0092B-C50C-407E-A947-70E740481C1C}">
+                          <a14:useLocalDpi xmlns:a14="http://schemas.microsoft.com/office/drawing/2010/main" val="0"/>
+                        </a:ext>
+                      </a:extLst>
+                    </a:blip>
+                    <a:srcRect/>
+                    <a:stretch>
+                      <a:fillRect/>
+                    </a:stretch>
+                  </pic:blipFill>
+                  <pic:spPr bwMode="auto">
+                    <a:xfrm>
+                      <a:off x="0" y="0"/>
+                      <a:ext cx="3749496" cy="2119106"/>
+                    </a:xfrm>
+                    <a:prstGeom prst="rect">
+                      <a:avLst/>
+                    </a:prstGeom>
+                    <a:noFill/>
+                    <a:ln>
+                      <a:noFill/>
+                    </a:ln>
+                  </pic:spPr>
+                </pic:pic>
+              </a:graphicData>
+            </a:graphic>
+          </wp:inline>
+        </w:drawing>
+      </w:r>
+    </w:p>
+    <w:p>
+      <w:pPr>
+        <w:pStyle w:val="ListParagraph"/>
+        <w:numPr>
+          <w:ilvl w:val="1"/>
+          <w:numId w:val="36"/>
+        </w:numPr>
+        <w:spacing w:line="240" w:lineRule="auto"/>
+        <w:rPr>
+          <w:rFonts w:ascii="Times New Roman" w:hAnsi="Times New Roman"/>
+          <w:sz w:val="20"/>
+          <w:szCs w:val="20"/>
+        </w:rPr>
+      </w:pPr>
+      <w:r>
+        <w:rPr>
+          <w:rFonts w:ascii="Times New Roman" w:hAnsi="Times New Roman"/>
+          <w:sz w:val="20"/>
+          <w:szCs w:val="20"/>
+        </w:rPr>
         <w:lastRenderedPageBreak/>
-        <w:t xml:space="preserve">The classes follow the pattern described in the Package Diagram section, </w:t>
-      </w:r>
-      <w:r>
-        <w:rPr>
-          <w:rFonts w:ascii="Times New Roman" w:hAnsi="Times New Roman"/>
-          <w:sz w:val="20"/>
-          <w:szCs w:val="20"/>
-        </w:rPr>
-        <w:t xml:space="preserve">and each entity has a class in each package. We have three main entities, Answer, made with the help of Post and Votes, which </w:t>
-      </w:r>
-      <w:r>
-        <w:rPr>
-          <w:rFonts w:ascii="Times New Roman" w:hAnsi="Times New Roman"/>
-          <w:sz w:val="20"/>
-          <w:szCs w:val="20"/>
-        </w:rPr>
-        <w:t>maps the instances of a answer, Question, made with the help of Post</w:t>
-      </w:r>
-      <w:r>
-        <w:rPr>
-          <w:rFonts w:ascii="Times New Roman" w:hAnsi="Times New Roman"/>
-          <w:sz w:val="20"/>
-          <w:szCs w:val="20"/>
-        </w:rPr>
-        <w:t xml:space="preserve"> and</w:t>
-      </w:r>
-      <w:r>
-        <w:rPr>
-          <w:rFonts w:ascii="Times New Roman" w:hAnsi="Times New Roman"/>
-          <w:sz w:val="20"/>
-          <w:szCs w:val="20"/>
-        </w:rPr>
-        <w:t xml:space="preserve"> Votes</w:t>
-      </w:r>
-      <w:r>
-        <w:rPr>
-          <w:rFonts w:ascii="Times New Roman" w:hAnsi="Times New Roman"/>
-          <w:sz w:val="20"/>
-          <w:szCs w:val="20"/>
-        </w:rPr>
-        <w:t>, which maps the instances of a question, and User, which maps the instances of a user.</w:t>
-      </w:r>
-      <w:r>
-        <w:rPr>
-          <w:rFonts w:ascii="Times New Roman" w:hAnsi="Times New Roman"/>
-          <w:sz w:val="20"/>
-          <w:szCs w:val="20"/>
-        </w:rPr>
-        <w:t xml:space="preserve"> Each of them is an Entity and has a Repository, a Service, a Controller, and a DTO.</w:t>
+        <w:t>Question</w:t>
+      </w:r>
+    </w:p>
+    <w:p>
+      <w:pPr>
+        <w:spacing w:line="240" w:lineRule="auto"/>
+        <w:rPr>
+          <w:rFonts w:ascii="Times New Roman" w:hAnsi="Times New Roman"/>
+          <w:sz w:val="20"/>
+          <w:szCs w:val="20"/>
+        </w:rPr>
+      </w:pPr>
+      <w:r>
+        <w:rPr>
+          <w:rFonts w:ascii="Times New Roman" w:hAnsi="Times New Roman"/>
+          <w:sz w:val="20"/>
+          <w:szCs w:val="20"/>
+        </w:rPr>
+        <w:t>The path to get to a question is “.</w:t>
+      </w:r>
+      <w:r>
+        <w:rPr>
+          <w:rFonts w:ascii="Times New Roman" w:hAnsi="Times New Roman"/>
+          <w:sz w:val="20"/>
+          <w:szCs w:val="20"/>
+        </w:rPr>
+        <w:t>/questions/</w:t>
+      </w:r>
+      <w:r>
+        <w:rPr>
+          <w:rFonts w:ascii="Times New Roman" w:hAnsi="Times New Roman"/>
+          <w:sz w:val="20"/>
+          <w:szCs w:val="20"/>
+        </w:rPr>
+        <w:t>{</w:t>
+      </w:r>
+      <w:r>
+        <w:rPr>
+          <w:rFonts w:ascii="Times New Roman" w:hAnsi="Times New Roman"/>
+          <w:sz w:val="20"/>
+          <w:szCs w:val="20"/>
+        </w:rPr>
+        <w:t>id</w:t>
+      </w:r>
+      <w:r>
+        <w:rPr>
+          <w:rFonts w:ascii="Times New Roman" w:hAnsi="Times New Roman"/>
+          <w:sz w:val="20"/>
+          <w:szCs w:val="20"/>
+        </w:rPr>
+        <w:t>}”, where “id” represents the id of the question.</w:t>
       </w:r>
       <w:r>
         <w:rPr>
@@ -2671,6 +3255,138 @@
           <w:szCs w:val="20"/>
         </w:rPr>
         <w:t xml:space="preserve"> </w:t>
+      </w:r>
+      <w:r>
+        <w:rPr>
+          <w:rFonts w:ascii="Times New Roman" w:hAnsi="Times New Roman"/>
+          <w:sz w:val="20"/>
+          <w:szCs w:val="20"/>
+        </w:rPr>
+        <w:t>The page contains the question with the title, content,</w:t>
+      </w:r>
+      <w:r>
+        <w:rPr>
+          <w:rFonts w:ascii="Times New Roman" w:hAnsi="Times New Roman"/>
+          <w:sz w:val="20"/>
+          <w:szCs w:val="20"/>
+        </w:rPr>
+        <w:t xml:space="preserve"> a descriptive photo if it exists,</w:t>
+      </w:r>
+      <w:r>
+        <w:rPr>
+          <w:rFonts w:ascii="Times New Roman" w:hAnsi="Times New Roman"/>
+          <w:sz w:val="20"/>
+          <w:szCs w:val="20"/>
+        </w:rPr>
+        <w:t xml:space="preserve"> a list of tags (pressing a tag redirects you to all questions with the same tag)</w:t>
+      </w:r>
+      <w:r>
+        <w:rPr>
+          <w:rFonts w:ascii="Times New Roman" w:hAnsi="Times New Roman"/>
+          <w:sz w:val="20"/>
+          <w:szCs w:val="20"/>
+        </w:rPr>
+        <w:t>, the date when it was posted, the user who posted it (pressing the user redirects you to his user page)</w:t>
+      </w:r>
+      <w:r>
+        <w:rPr>
+          <w:rFonts w:ascii="Times New Roman" w:hAnsi="Times New Roman"/>
+          <w:sz w:val="20"/>
+          <w:szCs w:val="20"/>
+        </w:rPr>
+        <w:t>, as well as a vote counter.</w:t>
+      </w:r>
+    </w:p>
+    <w:p>
+      <w:pPr>
+        <w:spacing w:line="240" w:lineRule="auto"/>
+        <w:rPr>
+          <w:rFonts w:ascii="Times New Roman" w:hAnsi="Times New Roman"/>
+          <w:sz w:val="20"/>
+          <w:szCs w:val="20"/>
+        </w:rPr>
+      </w:pPr>
+      <w:r>
+        <w:rPr>
+          <w:rFonts w:ascii="Times New Roman" w:hAnsi="Times New Roman"/>
+          <w:sz w:val="20"/>
+          <w:szCs w:val="20"/>
+        </w:rPr>
+        <w:t>The page also contains a list with all the answers</w:t>
+      </w:r>
+      <w:r>
+        <w:rPr>
+          <w:rFonts w:ascii="Times New Roman" w:hAnsi="Times New Roman"/>
+          <w:sz w:val="20"/>
+          <w:szCs w:val="20"/>
+        </w:rPr>
+        <w:t>. An answer is composed of its text, a picture of the answer if it exists, the date when it was posted, the user who posted it (which can be pressed), and a vote counter.</w:t>
+      </w:r>
+    </w:p>
+    <w:p>
+      <w:pPr>
+        <w:spacing w:line="240" w:lineRule="auto"/>
+        <w:rPr>
+          <w:rFonts w:ascii="Times New Roman" w:hAnsi="Times New Roman"/>
+          <w:sz w:val="20"/>
+          <w:szCs w:val="20"/>
+        </w:rPr>
+      </w:pPr>
+      <w:r>
+        <w:rPr>
+          <w:rFonts w:ascii="Times New Roman" w:hAnsi="Times New Roman"/>
+          <w:noProof/>
+          <w:sz w:val="20"/>
+          <w:szCs w:val="20"/>
+        </w:rPr>
+        <w:drawing>
+          <wp:inline distT="0" distB="0" distL="0" distR="0" wp14:anchorId="171B3FA6" wp14:editId="3D7767CD">
+            <wp:extent cx="4476750" cy="3801647"/>
+            <wp:effectExtent l="0" t="0" r="0" b="8890"/>
+            <wp:docPr id="751660339" name="Picture 4"/>
+            <wp:cNvGraphicFramePr>
+              <a:graphicFrameLocks xmlns:a="http://schemas.openxmlformats.org/drawingml/2006/main" noChangeAspect="1"/>
+            </wp:cNvGraphicFramePr>
+            <a:graphic xmlns:a="http://schemas.openxmlformats.org/drawingml/2006/main">
+              <a:graphicData uri="http://schemas.openxmlformats.org/drawingml/2006/picture">
+                <pic:pic xmlns:pic="http://schemas.openxmlformats.org/drawingml/2006/picture">
+                  <pic:nvPicPr>
+                    <pic:cNvPr id="0" name="Picture 4"/>
+                    <pic:cNvPicPr>
+                      <a:picLocks noChangeAspect="1" noChangeArrowheads="1"/>
+                    </pic:cNvPicPr>
+                  </pic:nvPicPr>
+                  <pic:blipFill>
+                    <a:blip r:embed="rId11" cstate="print">
+                      <a:extLst>
+                        <a:ext uri="{28A0092B-C50C-407E-A947-70E740481C1C}">
+                          <a14:useLocalDpi xmlns:a14="http://schemas.microsoft.com/office/drawing/2010/main" val="0"/>
+                        </a:ext>
+                      </a:extLst>
+                    </a:blip>
+                    <a:srcRect/>
+                    <a:stretch>
+                      <a:fillRect/>
+                    </a:stretch>
+                  </pic:blipFill>
+                  <pic:spPr bwMode="auto">
+                    <a:xfrm>
+                      <a:off x="0" y="0"/>
+                      <a:ext cx="4486927" cy="3810289"/>
+                    </a:xfrm>
+                    <a:prstGeom prst="rect">
+                      <a:avLst/>
+                    </a:prstGeom>
+                    <a:noFill/>
+                    <a:ln>
+                      <a:noFill/>
+                    </a:ln>
+                  </pic:spPr>
+                </pic:pic>
+              </a:graphicData>
+            </a:graphic>
+          </wp:inline>
+        </w:drawing>
       </w:r>
     </w:p>
     <w:sectPr>
@@ -2684,7 +3400,7 @@
 </file>
 
 <file path=word/numbering.xml><?xml version="1.0" encoding="utf-8"?>
-<w:numbering xmlns:wpc="http://schemas.microsoft.com/office/word/2010/wordprocessingCanvas" xmlns:cx="http://schemas.microsoft.com/office/drawing/2014/chartex" xmlns:cx1="http://schemas.microsoft.com/office/drawing/2015/9/8/chartex" xmlns:cx2="http://schemas.microsoft.com/office/drawing/2015/10/21/chartex" xmlns:cx3="http://schemas.microsoft.com/office/drawing/2016/5/9/chartex" xmlns:cx4="http://schemas.microsoft.com/office/drawing/2016/5/10/chartex" xmlns:cx5="http://schemas.microsoft.com/office/drawing/2016/5/11/chartex" xmlns:cx6="http://schemas.microsoft.com/office/drawing/2016/5/12/chartex" xmlns:cx7="http://schemas.microsoft.com/office/drawing/2016/5/13/chartex" xmlns:cx8="http://schemas.microsoft.com/office/drawing/2016/5/14/chartex" xmlns:mc="http://schemas.openxmlformats.org/markup-compatibility/2006" xmlns:aink="http://schemas.microsoft.com/office/drawing/2016/ink" xmlns:am3d="http://schemas.microsoft.com/office/drawing/2017/model3d" xmlns:o="urn:schemas-microsoft-com:office:office" xmlns:oel="http://schemas.microsoft.com/office/2019/extlst" xmlns:r="http://schemas.openxmlformats.org/officeDocument/2006/relationships" xmlns:m="http://schemas.openxmlformats.org/officeDocument/2006/math" xmlns:v="urn:schemas-microsoft-com:vml" xmlns:wp14="http://schemas.microsoft.com/office/word/2010/wordprocessingDrawing" xmlns:wp="http://schemas.openxmlformats.org/drawingml/2006/wordprocessingDrawing" xmlns:w10="urn:schemas-microsoft-com:office:word" xmlns:w="http://schemas.openxmlformats.org/wordprocessingml/2006/main" xmlns:w14="http://schemas.microsoft.com/office/word/2010/wordml" xmlns:w15="http://schemas.microsoft.com/office/word/2012/wordml" xmlns:w16cex="http://schemas.microsoft.com/office/word/2018/wordml/cex" xmlns:w16cid="http://schemas.microsoft.com/office/word/2016/wordml/cid" xmlns:w16="http://schemas.microsoft.com/office/word/2018/wordml" xmlns:w16sdtdh="http://schemas.microsoft.com/office/word/2020/wordml/sdtdatahash" xmlns:w16se="http://schemas.microsoft.com/office/word/2015/wordml/symex" xmlns:wpg="http://schemas.microsoft.com/office/word/2010/wordprocessingGroup" xmlns:wpi="http://schemas.microsoft.com/office/word/2010/wordprocessingInk" xmlns:wne="http://schemas.microsoft.com/office/word/2006/wordml" xmlns:wps="http://schemas.microsoft.com/office/word/2010/wordprocessingShape" mc:Ignorable="w14 w15 w16se w16cid w16 w16cex w16sdtdh wp14">
+<w:numbering xmlns:wpc="http://schemas.microsoft.com/office/word/2010/wordprocessingCanvas" xmlns:cx="http://schemas.microsoft.com/office/drawing/2014/chartex" xmlns:cx1="http://schemas.microsoft.com/office/drawing/2015/9/8/chartex" xmlns:cx2="http://schemas.microsoft.com/office/drawing/2015/10/21/chartex" xmlns:cx3="http://schemas.microsoft.com/office/drawing/2016/5/9/chartex" xmlns:cx4="http://schemas.microsoft.com/office/drawing/2016/5/10/chartex" xmlns:cx5="http://schemas.microsoft.com/office/drawing/2016/5/11/chartex" xmlns:cx6="http://schemas.microsoft.com/office/drawing/2016/5/12/chartex" xmlns:cx7="http://schemas.microsoft.com/office/drawing/2016/5/13/chartex" xmlns:cx8="http://schemas.microsoft.com/office/drawing/2016/5/14/chartex" xmlns:mc="http://schemas.openxmlformats.org/markup-compatibility/2006" xmlns:aink="http://schemas.microsoft.com/office/drawing/2016/ink" xmlns:am3d="http://schemas.microsoft.com/office/drawing/2017/model3d" xmlns:o="urn:schemas-microsoft-com:office:office" xmlns:oel="http://schemas.microsoft.com/office/2019/extlst" xmlns:r="http://schemas.openxmlformats.org/officeDocument/2006/relationships" xmlns:m="http://schemas.openxmlformats.org/officeDocument/2006/math" xmlns:v="urn:schemas-microsoft-com:vml" xmlns:wp14="http://schemas.microsoft.com/office/word/2010/wordprocessingDrawing" xmlns:wp="http://schemas.openxmlformats.org/drawingml/2006/wordprocessingDrawing" xmlns:w10="urn:schemas-microsoft-com:office:word" xmlns:w="http://schemas.openxmlformats.org/wordprocessingml/2006/main" xmlns:w14="http://schemas.microsoft.com/office/word/2010/wordml" xmlns:w15="http://schemas.microsoft.com/office/word/2012/wordml" xmlns:w16cex="http://schemas.microsoft.com/office/word/2018/wordml/cex" xmlns:w16cid="http://schemas.microsoft.com/office/word/2016/wordml/cid" xmlns:w16="http://schemas.microsoft.com/office/word/2018/wordml" xmlns:w16du="http://schemas.microsoft.com/office/word/2023/wordml/word16du" xmlns:w16sdtdh="http://schemas.microsoft.com/office/word/2020/wordml/sdtdatahash" xmlns:w16se="http://schemas.microsoft.com/office/word/2015/wordml/symex" xmlns:wpg="http://schemas.microsoft.com/office/word/2010/wordprocessingGroup" xmlns:wpi="http://schemas.microsoft.com/office/word/2010/wordprocessingInk" xmlns:wne="http://schemas.microsoft.com/office/word/2006/wordml" xmlns:wps="http://schemas.microsoft.com/office/word/2010/wordprocessingShape" mc:Ignorable="w14 w15 w16se w16cid w16 w16cex w16sdtdh wp14">
   <w:abstractNum w:abstractNumId="0" w15:restartNumberingAfterBreak="0">
     <w:nsid w:val="05AD69BB"/>
     <w:multiLevelType w:val="hybridMultilevel"/>
@@ -4650,6 +5366,95 @@
     </w:lvl>
   </w:abstractNum>
   <w:abstractNum w:abstractNumId="20" w15:restartNumberingAfterBreak="0">
+    <w:nsid w:val="41144DAD"/>
+    <w:multiLevelType w:val="hybridMultilevel"/>
+    <w:tmpl w:val="C58AB18C"/>
+    <w:lvl w:ilvl="0" w:tplc="8820CB5C">
+      <w:start w:val="3"/>
+      <w:numFmt w:val="decimal"/>
+      <w:lvlText w:val="%1."/>
+      <w:lvlJc w:val="left"/>
+      <w:pPr>
+        <w:ind w:left="720" w:hanging="360"/>
+      </w:pPr>
+      <w:rPr>
+        <w:rFonts w:hint="default"/>
+      </w:rPr>
+    </w:lvl>
+    <w:lvl w:ilvl="1" w:tplc="04090019">
+      <w:start w:val="1"/>
+      <w:numFmt w:val="lowerLetter"/>
+      <w:lvlText w:val="%2."/>
+      <w:lvlJc w:val="left"/>
+      <w:pPr>
+        <w:ind w:left="1440" w:hanging="360"/>
+      </w:pPr>
+    </w:lvl>
+    <w:lvl w:ilvl="2" w:tplc="0409001B" w:tentative="1">
+      <w:start w:val="1"/>
+      <w:numFmt w:val="lowerRoman"/>
+      <w:lvlText w:val="%3."/>
+      <w:lvlJc w:val="right"/>
+      <w:pPr>
+        <w:ind w:left="2160" w:hanging="180"/>
+      </w:pPr>
+    </w:lvl>
+    <w:lvl w:ilvl="3" w:tplc="0409000F" w:tentative="1">
+      <w:start w:val="1"/>
+      <w:numFmt w:val="decimal"/>
+      <w:lvlText w:val="%4."/>
+      <w:lvlJc w:val="left"/>
+      <w:pPr>
+        <w:ind w:left="2880" w:hanging="360"/>
+      </w:pPr>
+    </w:lvl>
+    <w:lvl w:ilvl="4" w:tplc="04090019" w:tentative="1">
+      <w:start w:val="1"/>
+      <w:numFmt w:val="lowerLetter"/>
+      <w:lvlText w:val="%5."/>
+      <w:lvlJc w:val="left"/>
+      <w:pPr>
+        <w:ind w:left="3600" w:hanging="360"/>
+      </w:pPr>
+    </w:lvl>
+    <w:lvl w:ilvl="5" w:tplc="0409001B" w:tentative="1">
+      <w:start w:val="1"/>
+      <w:numFmt w:val="lowerRoman"/>
+      <w:lvlText w:val="%6."/>
+      <w:lvlJc w:val="right"/>
+      <w:pPr>
+        <w:ind w:left="4320" w:hanging="180"/>
+      </w:pPr>
+    </w:lvl>
+    <w:lvl w:ilvl="6" w:tplc="0409000F" w:tentative="1">
+      <w:start w:val="1"/>
+      <w:numFmt w:val="decimal"/>
+      <w:lvlText w:val="%7."/>
+      <w:lvlJc w:val="left"/>
+      <w:pPr>
+        <w:ind w:left="5040" w:hanging="360"/>
+      </w:pPr>
+    </w:lvl>
+    <w:lvl w:ilvl="7" w:tplc="04090019" w:tentative="1">
+      <w:start w:val="1"/>
+      <w:numFmt w:val="lowerLetter"/>
+      <w:lvlText w:val="%8."/>
+      <w:lvlJc w:val="left"/>
+      <w:pPr>
+        <w:ind w:left="5760" w:hanging="360"/>
+      </w:pPr>
+    </w:lvl>
+    <w:lvl w:ilvl="8" w:tplc="0409001B" w:tentative="1">
+      <w:start w:val="1"/>
+      <w:numFmt w:val="lowerRoman"/>
+      <w:lvlText w:val="%9."/>
+      <w:lvlJc w:val="right"/>
+      <w:pPr>
+        <w:ind w:left="6480" w:hanging="180"/>
+      </w:pPr>
+    </w:lvl>
+  </w:abstractNum>
+  <w:abstractNum w:abstractNumId="21" w15:restartNumberingAfterBreak="0">
     <w:nsid w:val="420571CA"/>
     <w:multiLevelType w:val="hybridMultilevel"/>
     <w:tmpl w:val="45DC63C0"/>
@@ -4762,7 +5567,7 @@
       </w:rPr>
     </w:lvl>
   </w:abstractNum>
-  <w:abstractNum w:abstractNumId="21" w15:restartNumberingAfterBreak="0">
+  <w:abstractNum w:abstractNumId="22" w15:restartNumberingAfterBreak="0">
     <w:nsid w:val="423072A5"/>
     <w:multiLevelType w:val="hybridMultilevel"/>
     <w:tmpl w:val="0B9CD9B0"/>
@@ -4875,7 +5680,7 @@
       </w:rPr>
     </w:lvl>
   </w:abstractNum>
-  <w:abstractNum w:abstractNumId="22" w15:restartNumberingAfterBreak="0">
+  <w:abstractNum w:abstractNumId="23" w15:restartNumberingAfterBreak="0">
     <w:nsid w:val="4E054B59"/>
     <w:multiLevelType w:val="hybridMultilevel"/>
     <w:tmpl w:val="DA6C1BF6"/>
@@ -4988,7 +5793,7 @@
       </w:rPr>
     </w:lvl>
   </w:abstractNum>
-  <w:abstractNum w:abstractNumId="23" w15:restartNumberingAfterBreak="0">
+  <w:abstractNum w:abstractNumId="24" w15:restartNumberingAfterBreak="0">
     <w:nsid w:val="531F0EAF"/>
     <w:multiLevelType w:val="hybridMultilevel"/>
     <w:tmpl w:val="04E42072"/>
@@ -5101,7 +5906,7 @@
       </w:rPr>
     </w:lvl>
   </w:abstractNum>
-  <w:abstractNum w:abstractNumId="24" w15:restartNumberingAfterBreak="0">
+  <w:abstractNum w:abstractNumId="25" w15:restartNumberingAfterBreak="0">
     <w:nsid w:val="53A92F66"/>
     <w:multiLevelType w:val="hybridMultilevel"/>
     <w:tmpl w:val="486A75FC"/>
@@ -5214,7 +6019,7 @@
       </w:rPr>
     </w:lvl>
   </w:abstractNum>
-  <w:abstractNum w:abstractNumId="25" w15:restartNumberingAfterBreak="0">
+  <w:abstractNum w:abstractNumId="26" w15:restartNumberingAfterBreak="0">
     <w:nsid w:val="5BF75968"/>
     <w:multiLevelType w:val="hybridMultilevel"/>
     <w:tmpl w:val="580E9244"/>
@@ -5327,7 +6132,7 @@
       </w:rPr>
     </w:lvl>
   </w:abstractNum>
-  <w:abstractNum w:abstractNumId="26" w15:restartNumberingAfterBreak="0">
+  <w:abstractNum w:abstractNumId="27" w15:restartNumberingAfterBreak="0">
     <w:nsid w:val="5CA85481"/>
     <w:multiLevelType w:val="hybridMultilevel"/>
     <w:tmpl w:val="B046E812"/>
@@ -5413,7 +6218,7 @@
       </w:pPr>
     </w:lvl>
   </w:abstractNum>
-  <w:abstractNum w:abstractNumId="27" w15:restartNumberingAfterBreak="0">
+  <w:abstractNum w:abstractNumId="28" w15:restartNumberingAfterBreak="0">
     <w:nsid w:val="65763131"/>
     <w:multiLevelType w:val="hybridMultilevel"/>
     <w:tmpl w:val="E4AA048E"/>
@@ -5526,7 +6331,7 @@
       </w:rPr>
     </w:lvl>
   </w:abstractNum>
-  <w:abstractNum w:abstractNumId="28" w15:restartNumberingAfterBreak="0">
+  <w:abstractNum w:abstractNumId="29" w15:restartNumberingAfterBreak="0">
     <w:nsid w:val="657A37B2"/>
     <w:multiLevelType w:val="hybridMultilevel"/>
     <w:tmpl w:val="78C823E2"/>
@@ -5612,7 +6417,7 @@
       </w:pPr>
     </w:lvl>
   </w:abstractNum>
-  <w:abstractNum w:abstractNumId="29" w15:restartNumberingAfterBreak="0">
+  <w:abstractNum w:abstractNumId="30" w15:restartNumberingAfterBreak="0">
     <w:nsid w:val="68CD3FC2"/>
     <w:multiLevelType w:val="hybridMultilevel"/>
     <w:tmpl w:val="8B9439DC"/>
@@ -5725,7 +6530,7 @@
       </w:rPr>
     </w:lvl>
   </w:abstractNum>
-  <w:abstractNum w:abstractNumId="30" w15:restartNumberingAfterBreak="0">
+  <w:abstractNum w:abstractNumId="31" w15:restartNumberingAfterBreak="0">
     <w:nsid w:val="6EBE44CA"/>
     <w:multiLevelType w:val="hybridMultilevel"/>
     <w:tmpl w:val="409E59A4"/>
@@ -5811,7 +6616,7 @@
       </w:pPr>
     </w:lvl>
   </w:abstractNum>
-  <w:abstractNum w:abstractNumId="31" w15:restartNumberingAfterBreak="0">
+  <w:abstractNum w:abstractNumId="32" w15:restartNumberingAfterBreak="0">
     <w:nsid w:val="747D3F31"/>
     <w:multiLevelType w:val="hybridMultilevel"/>
     <w:tmpl w:val="F12CB17A"/>
@@ -5900,7 +6705,7 @@
       </w:pPr>
     </w:lvl>
   </w:abstractNum>
-  <w:abstractNum w:abstractNumId="32" w15:restartNumberingAfterBreak="0">
+  <w:abstractNum w:abstractNumId="33" w15:restartNumberingAfterBreak="0">
     <w:nsid w:val="751733FD"/>
     <w:multiLevelType w:val="hybridMultilevel"/>
     <w:tmpl w:val="5D9222F0"/>
@@ -6013,7 +6818,96 @@
       </w:rPr>
     </w:lvl>
   </w:abstractNum>
-  <w:abstractNum w:abstractNumId="33" w15:restartNumberingAfterBreak="0">
+  <w:abstractNum w:abstractNumId="34" w15:restartNumberingAfterBreak="0">
+    <w:nsid w:val="762421F0"/>
+    <w:multiLevelType w:val="hybridMultilevel"/>
+    <w:tmpl w:val="0D90C236"/>
+    <w:lvl w:ilvl="0" w:tplc="FFFFFFFF">
+      <w:start w:val="1"/>
+      <w:numFmt w:val="decimal"/>
+      <w:lvlText w:val="%1."/>
+      <w:lvlJc w:val="left"/>
+      <w:pPr>
+        <w:ind w:left="720" w:hanging="360"/>
+      </w:pPr>
+      <w:rPr>
+        <w:rFonts w:hint="default"/>
+      </w:rPr>
+    </w:lvl>
+    <w:lvl w:ilvl="1" w:tplc="FFFFFFFF" w:tentative="1">
+      <w:start w:val="1"/>
+      <w:numFmt w:val="lowerLetter"/>
+      <w:lvlText w:val="%2."/>
+      <w:lvlJc w:val="left"/>
+      <w:pPr>
+        <w:ind w:left="1440" w:hanging="360"/>
+      </w:pPr>
+    </w:lvl>
+    <w:lvl w:ilvl="2" w:tplc="FFFFFFFF" w:tentative="1">
+      <w:start w:val="1"/>
+      <w:numFmt w:val="lowerRoman"/>
+      <w:lvlText w:val="%3."/>
+      <w:lvlJc w:val="right"/>
+      <w:pPr>
+        <w:ind w:left="2160" w:hanging="180"/>
+      </w:pPr>
+    </w:lvl>
+    <w:lvl w:ilvl="3" w:tplc="FFFFFFFF" w:tentative="1">
+      <w:start w:val="1"/>
+      <w:numFmt w:val="decimal"/>
+      <w:lvlText w:val="%4."/>
+      <w:lvlJc w:val="left"/>
+      <w:pPr>
+        <w:ind w:left="2880" w:hanging="360"/>
+      </w:pPr>
+    </w:lvl>
+    <w:lvl w:ilvl="4" w:tplc="FFFFFFFF" w:tentative="1">
+      <w:start w:val="1"/>
+      <w:numFmt w:val="lowerLetter"/>
+      <w:lvlText w:val="%5."/>
+      <w:lvlJc w:val="left"/>
+      <w:pPr>
+        <w:ind w:left="3600" w:hanging="360"/>
+      </w:pPr>
+    </w:lvl>
+    <w:lvl w:ilvl="5" w:tplc="FFFFFFFF" w:tentative="1">
+      <w:start w:val="1"/>
+      <w:numFmt w:val="lowerRoman"/>
+      <w:lvlText w:val="%6."/>
+      <w:lvlJc w:val="right"/>
+      <w:pPr>
+        <w:ind w:left="4320" w:hanging="180"/>
+      </w:pPr>
+    </w:lvl>
+    <w:lvl w:ilvl="6" w:tplc="FFFFFFFF" w:tentative="1">
+      <w:start w:val="1"/>
+      <w:numFmt w:val="decimal"/>
+      <w:lvlText w:val="%7."/>
+      <w:lvlJc w:val="left"/>
+      <w:pPr>
+        <w:ind w:left="5040" w:hanging="360"/>
+      </w:pPr>
+    </w:lvl>
+    <w:lvl w:ilvl="7" w:tplc="FFFFFFFF" w:tentative="1">
+      <w:start w:val="1"/>
+      <w:numFmt w:val="lowerLetter"/>
+      <w:lvlText w:val="%8."/>
+      <w:lvlJc w:val="left"/>
+      <w:pPr>
+        <w:ind w:left="5760" w:hanging="360"/>
+      </w:pPr>
+    </w:lvl>
+    <w:lvl w:ilvl="8" w:tplc="FFFFFFFF" w:tentative="1">
+      <w:start w:val="1"/>
+      <w:numFmt w:val="lowerRoman"/>
+      <w:lvlText w:val="%9."/>
+      <w:lvlJc w:val="right"/>
+      <w:pPr>
+        <w:ind w:left="6480" w:hanging="180"/>
+      </w:pPr>
+    </w:lvl>
+  </w:abstractNum>
+  <w:abstractNum w:abstractNumId="35" w15:restartNumberingAfterBreak="0">
     <w:nsid w:val="799B77D8"/>
     <w:multiLevelType w:val="hybridMultilevel"/>
     <w:tmpl w:val="78C823E2"/>
@@ -6100,7 +6994,7 @@
     </w:lvl>
   </w:abstractNum>
   <w:num w:numId="1" w16cid:durableId="2020958321">
-    <w:abstractNumId w:val="31"/>
+    <w:abstractNumId w:val="32"/>
   </w:num>
   <w:num w:numId="2" w16cid:durableId="1947075093">
     <w:abstractNumId w:val="13"/>
@@ -6127,16 +7021,16 @@
     <w:abstractNumId w:val="6"/>
   </w:num>
   <w:num w:numId="10" w16cid:durableId="674192051">
-    <w:abstractNumId w:val="27"/>
+    <w:abstractNumId w:val="28"/>
   </w:num>
   <w:num w:numId="11" w16cid:durableId="1229027917">
     <w:abstractNumId w:val="8"/>
   </w:num>
   <w:num w:numId="12" w16cid:durableId="2006282805">
-    <w:abstractNumId w:val="22"/>
+    <w:abstractNumId w:val="23"/>
   </w:num>
   <w:num w:numId="13" w16cid:durableId="1125397">
-    <w:abstractNumId w:val="30"/>
+    <w:abstractNumId w:val="31"/>
   </w:num>
   <w:num w:numId="14" w16cid:durableId="1463036028">
     <w:abstractNumId w:val="2"/>
@@ -6145,19 +7039,19 @@
     <w:abstractNumId w:val="10"/>
   </w:num>
   <w:num w:numId="16" w16cid:durableId="2098550305">
-    <w:abstractNumId w:val="26"/>
+    <w:abstractNumId w:val="27"/>
   </w:num>
   <w:num w:numId="17" w16cid:durableId="1380979635">
-    <w:abstractNumId w:val="33"/>
+    <w:abstractNumId w:val="35"/>
   </w:num>
   <w:num w:numId="18" w16cid:durableId="1119836947">
     <w:abstractNumId w:val="5"/>
   </w:num>
   <w:num w:numId="19" w16cid:durableId="771779023">
-    <w:abstractNumId w:val="32"/>
+    <w:abstractNumId w:val="33"/>
   </w:num>
   <w:num w:numId="20" w16cid:durableId="1924487793">
-    <w:abstractNumId w:val="24"/>
+    <w:abstractNumId w:val="25"/>
   </w:num>
   <w:num w:numId="21" w16cid:durableId="1536577956">
     <w:abstractNumId w:val="17"/>
@@ -6178,28 +7072,34 @@
     <w:abstractNumId w:val="12"/>
   </w:num>
   <w:num w:numId="27" w16cid:durableId="297299508">
-    <w:abstractNumId w:val="20"/>
+    <w:abstractNumId w:val="21"/>
   </w:num>
   <w:num w:numId="28" w16cid:durableId="1318730443">
     <w:abstractNumId w:val="9"/>
   </w:num>
   <w:num w:numId="29" w16cid:durableId="2100518389">
-    <w:abstractNumId w:val="29"/>
+    <w:abstractNumId w:val="30"/>
   </w:num>
   <w:num w:numId="30" w16cid:durableId="1587107962">
-    <w:abstractNumId w:val="21"/>
+    <w:abstractNumId w:val="22"/>
   </w:num>
   <w:num w:numId="31" w16cid:durableId="1515877284">
     <w:abstractNumId w:val="15"/>
   </w:num>
   <w:num w:numId="32" w16cid:durableId="1810053746">
-    <w:abstractNumId w:val="28"/>
+    <w:abstractNumId w:val="29"/>
   </w:num>
   <w:num w:numId="33" w16cid:durableId="1814983803">
-    <w:abstractNumId w:val="25"/>
+    <w:abstractNumId w:val="26"/>
   </w:num>
   <w:num w:numId="34" w16cid:durableId="1345012955">
-    <w:abstractNumId w:val="23"/>
+    <w:abstractNumId w:val="24"/>
+  </w:num>
+  <w:num w:numId="35" w16cid:durableId="459498008">
+    <w:abstractNumId w:val="34"/>
+  </w:num>
+  <w:num w:numId="36" w16cid:durableId="1668896631">
+    <w:abstractNumId w:val="20"/>
   </w:num>
 </w:numbering>
 </file>

</xml_diff>

<commit_message>
implemented bonus feature 1
</commit_message>
<xml_diff>
--- a/QueueUnderflow.docx
+++ b/QueueUnderflow.docx
@@ -2361,7 +2361,25 @@
           <w:sz w:val="20"/>
           <w:szCs w:val="20"/>
         </w:rPr>
-        <w:t>a question or not (is a answer).</w:t>
+        <w:t xml:space="preserve">a question or not (is </w:t>
+      </w:r>
+      <w:proofErr w:type="gramStart"/>
+      <w:r>
+        <w:rPr>
+          <w:rFonts w:ascii="Times New Roman" w:hAnsi="Times New Roman"/>
+          <w:sz w:val="20"/>
+          <w:szCs w:val="20"/>
+        </w:rPr>
+        <w:t>a</w:t>
+      </w:r>
+      <w:proofErr w:type="gramEnd"/>
+      <w:r>
+        <w:rPr>
+          <w:rFonts w:ascii="Times New Roman" w:hAnsi="Times New Roman"/>
+          <w:sz w:val="20"/>
+          <w:szCs w:val="20"/>
+        </w:rPr>
+        <w:t xml:space="preserve"> answer).</w:t>
       </w:r>
     </w:p>
     <w:p>
@@ -2475,7 +2493,25 @@
           <w:sz w:val="20"/>
           <w:szCs w:val="20"/>
         </w:rPr>
-        <w:t xml:space="preserve">The database is build following the layered architecture pattern. In this architecture, </w:t>
+        <w:t xml:space="preserve">The database is </w:t>
+      </w:r>
+      <w:proofErr w:type="gramStart"/>
+      <w:r>
+        <w:rPr>
+          <w:rFonts w:ascii="Times New Roman" w:hAnsi="Times New Roman"/>
+          <w:sz w:val="20"/>
+          <w:szCs w:val="20"/>
+        </w:rPr>
+        <w:t>build</w:t>
+      </w:r>
+      <w:proofErr w:type="gramEnd"/>
+      <w:r>
+        <w:rPr>
+          <w:rFonts w:ascii="Times New Roman" w:hAnsi="Times New Roman"/>
+          <w:sz w:val="20"/>
+          <w:szCs w:val="20"/>
+        </w:rPr>
+        <w:t xml:space="preserve"> following the layered architecture pattern. In this architecture, </w:t>
       </w:r>
       <w:r>
         <w:rPr>
@@ -2776,6 +2812,7 @@
         <w:t xml:space="preserve">maps the instances of </w:t>
       </w:r>
       <w:proofErr w:type="spellStart"/>
+      <w:proofErr w:type="gramStart"/>
       <w:r>
         <w:rPr>
           <w:rFonts w:ascii="Times New Roman" w:hAnsi="Times New Roman"/>
@@ -2785,6 +2822,7 @@
         <w:t>a</w:t>
       </w:r>
       <w:proofErr w:type="spellEnd"/>
+      <w:proofErr w:type="gramEnd"/>
       <w:r>
         <w:rPr>
           <w:rFonts w:ascii="Times New Roman" w:hAnsi="Times New Roman"/>
@@ -2922,6 +2960,7 @@
         </w:rPr>
         <w:t xml:space="preserve"> user is </w:t>
       </w:r>
+      <w:proofErr w:type="gramStart"/>
       <w:r>
         <w:rPr>
           <w:rFonts w:ascii="Times New Roman" w:hAnsi="Times New Roman"/>
@@ -2936,7 +2975,16 @@
           <w:sz w:val="20"/>
           <w:szCs w:val="20"/>
         </w:rPr>
-        <w:t>/users/</w:t>
+        <w:t>/</w:t>
+      </w:r>
+      <w:proofErr w:type="gramEnd"/>
+      <w:r>
+        <w:rPr>
+          <w:rFonts w:ascii="Times New Roman" w:hAnsi="Times New Roman"/>
+          <w:sz w:val="20"/>
+          <w:szCs w:val="20"/>
+        </w:rPr>
+        <w:t>users/</w:t>
       </w:r>
       <w:r>
         <w:rPr>
@@ -3140,15 +3188,33 @@
           <w:sz w:val="20"/>
           <w:szCs w:val="20"/>
         </w:rPr>
-        <w:t>The path to get to a question is “.</w:t>
-      </w:r>
-      <w:r>
-        <w:rPr>
-          <w:rFonts w:ascii="Times New Roman" w:hAnsi="Times New Roman"/>
-          <w:sz w:val="20"/>
-          <w:szCs w:val="20"/>
-        </w:rPr>
-        <w:t>/questions/</w:t>
+        <w:t xml:space="preserve">The path to get to a question is </w:t>
+      </w:r>
+      <w:proofErr w:type="gramStart"/>
+      <w:r>
+        <w:rPr>
+          <w:rFonts w:ascii="Times New Roman" w:hAnsi="Times New Roman"/>
+          <w:sz w:val="20"/>
+          <w:szCs w:val="20"/>
+        </w:rPr>
+        <w:t>“.</w:t>
+      </w:r>
+      <w:r>
+        <w:rPr>
+          <w:rFonts w:ascii="Times New Roman" w:hAnsi="Times New Roman"/>
+          <w:sz w:val="20"/>
+          <w:szCs w:val="20"/>
+        </w:rPr>
+        <w:t>/</w:t>
+      </w:r>
+      <w:proofErr w:type="gramEnd"/>
+      <w:r>
+        <w:rPr>
+          <w:rFonts w:ascii="Times New Roman" w:hAnsi="Times New Roman"/>
+          <w:sz w:val="20"/>
+          <w:szCs w:val="20"/>
+        </w:rPr>
+        <w:t>questions/</w:t>
       </w:r>
       <w:r>
         <w:rPr>
@@ -3426,6 +3492,7 @@
       <w:r>
         <w:rPr>
           <w:rFonts w:ascii="Times New Roman" w:hAnsi="Times New Roman"/>
+          <w:noProof/>
           <w:sz w:val="20"/>
           <w:szCs w:val="20"/>
         </w:rPr>
@@ -3495,6 +3562,7 @@
       <w:r>
         <w:rPr>
           <w:rFonts w:ascii="Times New Roman" w:hAnsi="Times New Roman"/>
+          <w:noProof/>
           <w:sz w:val="20"/>
           <w:szCs w:val="20"/>
         </w:rPr>
@@ -3564,6 +3632,7 @@
       <w:r>
         <w:rPr>
           <w:rFonts w:ascii="Times New Roman" w:hAnsi="Times New Roman"/>
+          <w:noProof/>
           <w:sz w:val="20"/>
           <w:szCs w:val="20"/>
         </w:rPr>
@@ -3636,36 +3705,21 @@
           <w:sz w:val="20"/>
           <w:szCs w:val="20"/>
         </w:rPr>
-        <w:t xml:space="preserve">Another feature is the search. The user can press a tag from a question to see all the questions with the same tag, and he can also use the search field to search for questions with a certain title. The user can also see other user’s questions </w:t>
-      </w:r>
-      <w:r>
-        <w:rPr>
-          <w:rFonts w:ascii="Times New Roman" w:hAnsi="Times New Roman"/>
-          <w:sz w:val="20"/>
-          <w:szCs w:val="20"/>
-        </w:rPr>
-        <w:t xml:space="preserve">(or his) </w:t>
-      </w:r>
-      <w:r>
-        <w:rPr>
-          <w:rFonts w:ascii="Times New Roman" w:hAnsi="Times New Roman"/>
-          <w:sz w:val="20"/>
-          <w:szCs w:val="20"/>
-        </w:rPr>
-        <w:t>on their profile page.</w:t>
-      </w:r>
-    </w:p>
-    <w:p>
-      <w:pPr>
-        <w:rPr>
-          <w:rFonts w:ascii="Times New Roman" w:hAnsi="Times New Roman"/>
-          <w:sz w:val="20"/>
-          <w:szCs w:val="20"/>
-        </w:rPr>
-      </w:pPr>
-      <w:r>
-        <w:rPr>
-          <w:rFonts w:ascii="Times New Roman" w:hAnsi="Times New Roman"/>
+        <w:t>Another feature is the search. The user can press a tag from a question to see all the questions with the same tag, and he can also use the search field to search for questions with a certain title. The user can also see other user’s questions (or his) on their profile page.</w:t>
+      </w:r>
+    </w:p>
+    <w:p>
+      <w:pPr>
+        <w:rPr>
+          <w:rFonts w:ascii="Times New Roman" w:hAnsi="Times New Roman"/>
+          <w:sz w:val="20"/>
+          <w:szCs w:val="20"/>
+        </w:rPr>
+      </w:pPr>
+      <w:r>
+        <w:rPr>
+          <w:rFonts w:ascii="Times New Roman" w:hAnsi="Times New Roman"/>
+          <w:noProof/>
           <w:sz w:val="20"/>
           <w:szCs w:val="20"/>
         </w:rPr>
@@ -3757,6 +3811,7 @@
       <w:r>
         <w:rPr>
           <w:rFonts w:ascii="Times New Roman" w:hAnsi="Times New Roman"/>
+          <w:noProof/>
           <w:sz w:val="20"/>
           <w:szCs w:val="20"/>
         </w:rPr>
@@ -3866,6 +3921,7 @@
       <w:r>
         <w:rPr>
           <w:rFonts w:ascii="Times New Roman" w:hAnsi="Times New Roman"/>
+          <w:noProof/>
           <w:sz w:val="20"/>
           <w:szCs w:val="20"/>
         </w:rPr>
@@ -3929,6 +3985,478 @@
         <w:t>Votes</w:t>
       </w:r>
     </w:p>
+    <w:p>
+      <w:pPr>
+        <w:rPr>
+          <w:rFonts w:ascii="Times New Roman" w:hAnsi="Times New Roman"/>
+          <w:sz w:val="20"/>
+          <w:szCs w:val="20"/>
+        </w:rPr>
+      </w:pPr>
+      <w:r>
+        <w:rPr>
+          <w:rFonts w:ascii="Times New Roman" w:hAnsi="Times New Roman"/>
+          <w:sz w:val="20"/>
+          <w:szCs w:val="20"/>
+        </w:rPr>
+        <w:t xml:space="preserve">The user can </w:t>
+      </w:r>
+      <w:r>
+        <w:rPr>
+          <w:rFonts w:ascii="Times New Roman" w:hAnsi="Times New Roman"/>
+          <w:sz w:val="20"/>
+          <w:szCs w:val="20"/>
+        </w:rPr>
+        <w:t>up</w:t>
+      </w:r>
+      <w:r>
+        <w:rPr>
+          <w:rFonts w:ascii="Times New Roman" w:hAnsi="Times New Roman"/>
+          <w:sz w:val="20"/>
+          <w:szCs w:val="20"/>
+        </w:rPr>
+        <w:t xml:space="preserve">vote </w:t>
+      </w:r>
+      <w:r>
+        <w:rPr>
+          <w:rFonts w:ascii="Times New Roman" w:hAnsi="Times New Roman"/>
+          <w:sz w:val="20"/>
+          <w:szCs w:val="20"/>
+        </w:rPr>
+        <w:t xml:space="preserve">or downvote </w:t>
+      </w:r>
+      <w:r>
+        <w:rPr>
+          <w:rFonts w:ascii="Times New Roman" w:hAnsi="Times New Roman"/>
+          <w:sz w:val="20"/>
+          <w:szCs w:val="20"/>
+        </w:rPr>
+        <w:t xml:space="preserve">a question or answer that is not his. He can only have one vote for </w:t>
+      </w:r>
+      <w:r>
+        <w:rPr>
+          <w:rFonts w:ascii="Times New Roman" w:hAnsi="Times New Roman"/>
+          <w:sz w:val="20"/>
+          <w:szCs w:val="20"/>
+        </w:rPr>
+        <w:t>an</w:t>
+      </w:r>
+      <w:r>
+        <w:rPr>
+          <w:rFonts w:ascii="Times New Roman" w:hAnsi="Times New Roman"/>
+          <w:sz w:val="20"/>
+          <w:szCs w:val="20"/>
+        </w:rPr>
+        <w:t xml:space="preserve"> answer or question, but he can change the vote</w:t>
+      </w:r>
+      <w:r>
+        <w:rPr>
+          <w:rFonts w:ascii="Times New Roman" w:hAnsi="Times New Roman"/>
+          <w:sz w:val="20"/>
+          <w:szCs w:val="20"/>
+        </w:rPr>
+        <w:t>, and the total vote count is displayed.</w:t>
+      </w:r>
+      <w:r>
+        <w:rPr>
+          <w:rFonts w:ascii="Times New Roman" w:hAnsi="Times New Roman"/>
+          <w:sz w:val="20"/>
+          <w:szCs w:val="20"/>
+        </w:rPr>
+        <w:t xml:space="preserve"> The vote count can also be negative.</w:t>
+      </w:r>
+      <w:r>
+        <w:rPr>
+          <w:rFonts w:ascii="Times New Roman" w:hAnsi="Times New Roman"/>
+          <w:sz w:val="20"/>
+          <w:szCs w:val="20"/>
+        </w:rPr>
+        <w:t xml:space="preserve"> For </w:t>
+      </w:r>
+      <w:r>
+        <w:rPr>
+          <w:rFonts w:ascii="Times New Roman" w:hAnsi="Times New Roman"/>
+          <w:sz w:val="20"/>
+          <w:szCs w:val="20"/>
+        </w:rPr>
+        <w:t>a question, the list of answers is displayed decreasingly based on the vote count.</w:t>
+      </w:r>
+    </w:p>
+    <w:p>
+      <w:pPr>
+        <w:jc w:val="center"/>
+        <w:rPr>
+          <w:rFonts w:ascii="Times New Roman" w:hAnsi="Times New Roman"/>
+          <w:sz w:val="20"/>
+          <w:szCs w:val="20"/>
+        </w:rPr>
+      </w:pPr>
+      <w:r>
+        <w:rPr>
+          <w:rFonts w:ascii="Times New Roman" w:hAnsi="Times New Roman"/>
+          <w:noProof/>
+          <w:sz w:val="20"/>
+          <w:szCs w:val="20"/>
+        </w:rPr>
+        <w:drawing>
+          <wp:inline distT="0" distB="0" distL="0" distR="0" wp14:anchorId="488284D0" wp14:editId="522DFCEC">
+            <wp:extent cx="828791" cy="1305107"/>
+            <wp:effectExtent l="0" t="0" r="9525" b="0"/>
+            <wp:docPr id="1942876457" name="Picture 1" descr="A picture containing font, symbol, white, design&#10;&#10;Description automatically generated"/>
+            <wp:cNvGraphicFramePr>
+              <a:graphicFrameLocks xmlns:a="http://schemas.openxmlformats.org/drawingml/2006/main" noChangeAspect="1"/>
+            </wp:cNvGraphicFramePr>
+            <a:graphic xmlns:a="http://schemas.openxmlformats.org/drawingml/2006/main">
+              <a:graphicData uri="http://schemas.openxmlformats.org/drawingml/2006/picture">
+                <pic:pic xmlns:pic="http://schemas.openxmlformats.org/drawingml/2006/picture">
+                  <pic:nvPicPr>
+                    <pic:cNvPr id="1942876457" name="Picture 1" descr="A picture containing font, symbol, white, design&#10;&#10;Description automatically generated"/>
+                    <pic:cNvPicPr/>
+                  </pic:nvPicPr>
+                  <pic:blipFill>
+                    <a:blip r:embed="rId18"/>
+                    <a:stretch>
+                      <a:fillRect/>
+                    </a:stretch>
+                  </pic:blipFill>
+                  <pic:spPr>
+                    <a:xfrm>
+                      <a:off x="0" y="0"/>
+                      <a:ext cx="828791" cy="1305107"/>
+                    </a:xfrm>
+                    <a:prstGeom prst="rect">
+                      <a:avLst/>
+                    </a:prstGeom>
+                  </pic:spPr>
+                </pic:pic>
+              </a:graphicData>
+            </a:graphic>
+          </wp:inline>
+        </w:drawing>
+      </w:r>
+      <w:r>
+        <w:rPr>
+          <w:rFonts w:ascii="Times New Roman" w:hAnsi="Times New Roman"/>
+          <w:sz w:val="20"/>
+          <w:szCs w:val="20"/>
+        </w:rPr>
+        <w:t xml:space="preserve">   </w:t>
+      </w:r>
+      <w:r>
+        <w:rPr>
+          <w:rFonts w:ascii="Times New Roman" w:hAnsi="Times New Roman"/>
+          <w:noProof/>
+          <w:sz w:val="20"/>
+          <w:szCs w:val="20"/>
+        </w:rPr>
+        <w:drawing>
+          <wp:inline distT="0" distB="0" distL="0" distR="0" wp14:anchorId="32C3C4CC" wp14:editId="5E21354C">
+            <wp:extent cx="855878" cy="1302423"/>
+            <wp:effectExtent l="0" t="0" r="1905" b="0"/>
+            <wp:docPr id="868913415" name="Picture 1" descr="A picture containing symbol, font, logo, graphics&#10;&#10;Description automatically generated"/>
+            <wp:cNvGraphicFramePr>
+              <a:graphicFrameLocks xmlns:a="http://schemas.openxmlformats.org/drawingml/2006/main" noChangeAspect="1"/>
+            </wp:cNvGraphicFramePr>
+            <a:graphic xmlns:a="http://schemas.openxmlformats.org/drawingml/2006/main">
+              <a:graphicData uri="http://schemas.openxmlformats.org/drawingml/2006/picture">
+                <pic:pic xmlns:pic="http://schemas.openxmlformats.org/drawingml/2006/picture">
+                  <pic:nvPicPr>
+                    <pic:cNvPr id="868913415" name="Picture 1" descr="A picture containing symbol, font, logo, graphics&#10;&#10;Description automatically generated"/>
+                    <pic:cNvPicPr/>
+                  </pic:nvPicPr>
+                  <pic:blipFill>
+                    <a:blip r:embed="rId19"/>
+                    <a:stretch>
+                      <a:fillRect/>
+                    </a:stretch>
+                  </pic:blipFill>
+                  <pic:spPr>
+                    <a:xfrm>
+                      <a:off x="0" y="0"/>
+                      <a:ext cx="859236" cy="1307533"/>
+                    </a:xfrm>
+                    <a:prstGeom prst="rect">
+                      <a:avLst/>
+                    </a:prstGeom>
+                  </pic:spPr>
+                </pic:pic>
+              </a:graphicData>
+            </a:graphic>
+          </wp:inline>
+        </w:drawing>
+      </w:r>
+      <w:r>
+        <w:rPr>
+          <w:rFonts w:ascii="Times New Roman" w:hAnsi="Times New Roman"/>
+          <w:sz w:val="20"/>
+          <w:szCs w:val="20"/>
+        </w:rPr>
+        <w:t xml:space="preserve">   </w:t>
+      </w:r>
+      <w:r>
+        <w:rPr>
+          <w:rFonts w:ascii="Times New Roman" w:hAnsi="Times New Roman"/>
+          <w:noProof/>
+          <w:sz w:val="20"/>
+          <w:szCs w:val="20"/>
+        </w:rPr>
+        <w:drawing>
+          <wp:inline distT="0" distB="0" distL="0" distR="0" wp14:anchorId="224C945D" wp14:editId="5EE0FB0F">
+            <wp:extent cx="768096" cy="1295584"/>
+            <wp:effectExtent l="0" t="0" r="0" b="0"/>
+            <wp:docPr id="2143225291" name="Picture 1" descr="A picture containing font, symbol, logo, white&#10;&#10;Description automatically generated"/>
+            <wp:cNvGraphicFramePr>
+              <a:graphicFrameLocks xmlns:a="http://schemas.openxmlformats.org/drawingml/2006/main" noChangeAspect="1"/>
+            </wp:cNvGraphicFramePr>
+            <a:graphic xmlns:a="http://schemas.openxmlformats.org/drawingml/2006/main">
+              <a:graphicData uri="http://schemas.openxmlformats.org/drawingml/2006/picture">
+                <pic:pic xmlns:pic="http://schemas.openxmlformats.org/drawingml/2006/picture">
+                  <pic:nvPicPr>
+                    <pic:cNvPr id="2143225291" name="Picture 1" descr="A picture containing font, symbol, logo, white&#10;&#10;Description automatically generated"/>
+                    <pic:cNvPicPr/>
+                  </pic:nvPicPr>
+                  <pic:blipFill>
+                    <a:blip r:embed="rId20"/>
+                    <a:stretch>
+                      <a:fillRect/>
+                    </a:stretch>
+                  </pic:blipFill>
+                  <pic:spPr>
+                    <a:xfrm>
+                      <a:off x="0" y="0"/>
+                      <a:ext cx="772397" cy="1302839"/>
+                    </a:xfrm>
+                    <a:prstGeom prst="rect">
+                      <a:avLst/>
+                    </a:prstGeom>
+                  </pic:spPr>
+                </pic:pic>
+              </a:graphicData>
+            </a:graphic>
+          </wp:inline>
+        </w:drawing>
+      </w:r>
+    </w:p>
+    <w:p>
+      <w:pPr>
+        <w:pStyle w:val="ListParagraph"/>
+        <w:numPr>
+          <w:ilvl w:val="1"/>
+          <w:numId w:val="11"/>
+        </w:numPr>
+        <w:rPr>
+          <w:rFonts w:ascii="Times New Roman" w:hAnsi="Times New Roman"/>
+          <w:sz w:val="20"/>
+          <w:szCs w:val="20"/>
+        </w:rPr>
+      </w:pPr>
+      <w:r>
+        <w:rPr>
+          <w:rFonts w:ascii="Times New Roman" w:hAnsi="Times New Roman"/>
+          <w:sz w:val="20"/>
+          <w:szCs w:val="20"/>
+        </w:rPr>
+        <w:t>Bonus Feature 1</w:t>
+      </w:r>
+    </w:p>
+    <w:p>
+      <w:pPr>
+        <w:rPr>
+          <w:rFonts w:ascii="Times New Roman" w:hAnsi="Times New Roman"/>
+          <w:sz w:val="20"/>
+          <w:szCs w:val="20"/>
+        </w:rPr>
+      </w:pPr>
+      <w:r>
+        <w:rPr>
+          <w:rFonts w:ascii="Times New Roman" w:hAnsi="Times New Roman"/>
+          <w:sz w:val="20"/>
+          <w:szCs w:val="20"/>
+        </w:rPr>
+        <w:t>Each user has a user score computed in the following way, starting from 0:</w:t>
+      </w:r>
+    </w:p>
+    <w:p>
+      <w:pPr>
+        <w:pStyle w:val="ListParagraph"/>
+        <w:numPr>
+          <w:ilvl w:val="0"/>
+          <w:numId w:val="38"/>
+        </w:numPr>
+        <w:rPr>
+          <w:rFonts w:ascii="Times New Roman" w:hAnsi="Times New Roman"/>
+          <w:sz w:val="20"/>
+          <w:szCs w:val="20"/>
+        </w:rPr>
+      </w:pPr>
+      <w:r>
+        <w:rPr>
+          <w:rFonts w:ascii="Times New Roman" w:hAnsi="Times New Roman"/>
+          <w:sz w:val="20"/>
+          <w:szCs w:val="20"/>
+        </w:rPr>
+        <w:t xml:space="preserve">+2.5 when his question is </w:t>
+      </w:r>
+      <w:proofErr w:type="gramStart"/>
+      <w:r>
+        <w:rPr>
+          <w:rFonts w:ascii="Times New Roman" w:hAnsi="Times New Roman"/>
+          <w:sz w:val="20"/>
+          <w:szCs w:val="20"/>
+        </w:rPr>
+        <w:t>upvoted</w:t>
+      </w:r>
+      <w:proofErr w:type="gramEnd"/>
+    </w:p>
+    <w:p>
+      <w:pPr>
+        <w:pStyle w:val="ListParagraph"/>
+        <w:numPr>
+          <w:ilvl w:val="0"/>
+          <w:numId w:val="38"/>
+        </w:numPr>
+        <w:rPr>
+          <w:rFonts w:ascii="Times New Roman" w:hAnsi="Times New Roman"/>
+          <w:sz w:val="20"/>
+          <w:szCs w:val="20"/>
+        </w:rPr>
+      </w:pPr>
+      <w:r>
+        <w:rPr>
+          <w:rFonts w:ascii="Times New Roman" w:hAnsi="Times New Roman"/>
+          <w:sz w:val="20"/>
+          <w:szCs w:val="20"/>
+        </w:rPr>
+        <w:t xml:space="preserve">-1.5 when his question is </w:t>
+      </w:r>
+      <w:proofErr w:type="gramStart"/>
+      <w:r>
+        <w:rPr>
+          <w:rFonts w:ascii="Times New Roman" w:hAnsi="Times New Roman"/>
+          <w:sz w:val="20"/>
+          <w:szCs w:val="20"/>
+        </w:rPr>
+        <w:t>downvoted</w:t>
+      </w:r>
+      <w:proofErr w:type="gramEnd"/>
+    </w:p>
+    <w:p>
+      <w:pPr>
+        <w:pStyle w:val="ListParagraph"/>
+        <w:numPr>
+          <w:ilvl w:val="0"/>
+          <w:numId w:val="38"/>
+        </w:numPr>
+        <w:rPr>
+          <w:rFonts w:ascii="Times New Roman" w:hAnsi="Times New Roman"/>
+          <w:sz w:val="20"/>
+          <w:szCs w:val="20"/>
+        </w:rPr>
+      </w:pPr>
+      <w:r>
+        <w:rPr>
+          <w:rFonts w:ascii="Times New Roman" w:hAnsi="Times New Roman"/>
+          <w:sz w:val="20"/>
+          <w:szCs w:val="20"/>
+        </w:rPr>
+        <w:t xml:space="preserve">+5 when his answer is </w:t>
+      </w:r>
+      <w:proofErr w:type="gramStart"/>
+      <w:r>
+        <w:rPr>
+          <w:rFonts w:ascii="Times New Roman" w:hAnsi="Times New Roman"/>
+          <w:sz w:val="20"/>
+          <w:szCs w:val="20"/>
+        </w:rPr>
+        <w:t>upvoted</w:t>
+      </w:r>
+      <w:proofErr w:type="gramEnd"/>
+    </w:p>
+    <w:p>
+      <w:pPr>
+        <w:pStyle w:val="ListParagraph"/>
+        <w:numPr>
+          <w:ilvl w:val="0"/>
+          <w:numId w:val="38"/>
+        </w:numPr>
+        <w:rPr>
+          <w:rFonts w:ascii="Times New Roman" w:hAnsi="Times New Roman"/>
+          <w:sz w:val="20"/>
+          <w:szCs w:val="20"/>
+        </w:rPr>
+      </w:pPr>
+      <w:r>
+        <w:rPr>
+          <w:rFonts w:ascii="Times New Roman" w:hAnsi="Times New Roman"/>
+          <w:sz w:val="20"/>
+          <w:szCs w:val="20"/>
+        </w:rPr>
+        <w:t xml:space="preserve">-2.5 when his answer is </w:t>
+      </w:r>
+      <w:proofErr w:type="gramStart"/>
+      <w:r>
+        <w:rPr>
+          <w:rFonts w:ascii="Times New Roman" w:hAnsi="Times New Roman"/>
+          <w:sz w:val="20"/>
+          <w:szCs w:val="20"/>
+        </w:rPr>
+        <w:t>downvoted</w:t>
+      </w:r>
+      <w:proofErr w:type="gramEnd"/>
+    </w:p>
+    <w:p>
+      <w:pPr>
+        <w:pStyle w:val="ListParagraph"/>
+        <w:numPr>
+          <w:ilvl w:val="0"/>
+          <w:numId w:val="38"/>
+        </w:numPr>
+        <w:rPr>
+          <w:rFonts w:ascii="Times New Roman" w:hAnsi="Times New Roman"/>
+          <w:sz w:val="20"/>
+          <w:szCs w:val="20"/>
+        </w:rPr>
+      </w:pPr>
+      <w:r>
+        <w:rPr>
+          <w:rFonts w:ascii="Times New Roman" w:hAnsi="Times New Roman"/>
+          <w:sz w:val="20"/>
+          <w:szCs w:val="20"/>
+        </w:rPr>
+        <w:t>-1.5 when he downvotes an answer</w:t>
+      </w:r>
+    </w:p>
+    <w:p>
+      <w:pPr>
+        <w:rPr>
+          <w:rFonts w:ascii="Times New Roman" w:hAnsi="Times New Roman"/>
+          <w:sz w:val="20"/>
+          <w:szCs w:val="20"/>
+        </w:rPr>
+      </w:pPr>
+    </w:p>
+    <w:p>
+      <w:pPr>
+        <w:pStyle w:val="ListParagraph"/>
+        <w:numPr>
+          <w:ilvl w:val="1"/>
+          <w:numId w:val="11"/>
+        </w:numPr>
+        <w:rPr>
+          <w:rFonts w:ascii="Times New Roman" w:hAnsi="Times New Roman"/>
+          <w:sz w:val="20"/>
+          <w:szCs w:val="20"/>
+        </w:rPr>
+      </w:pPr>
+      <w:r>
+        <w:rPr>
+          <w:rFonts w:ascii="Times New Roman" w:hAnsi="Times New Roman"/>
+          <w:sz w:val="20"/>
+          <w:szCs w:val="20"/>
+        </w:rPr>
+        <w:t>Bonus Feature 2</w:t>
+      </w:r>
+    </w:p>
     <w:sectPr>
       <w:pgSz w:w="12240" w:h="15840"/>
       <w:pgMar w:top="1440" w:right="1440" w:bottom="1440" w:left="1440" w:header="720" w:footer="720" w:gutter="0"/>
@@ -5882,6 +6410,119 @@
     </w:lvl>
   </w:abstractNum>
   <w:abstractNum w:abstractNumId="20" w15:restartNumberingAfterBreak="0">
+    <w:nsid w:val="38820D74"/>
+    <w:multiLevelType w:val="hybridMultilevel"/>
+    <w:tmpl w:val="79FE7CCE"/>
+    <w:lvl w:ilvl="0" w:tplc="04090001">
+      <w:start w:val="1"/>
+      <w:numFmt w:val="bullet"/>
+      <w:lvlText w:val=""/>
+      <w:lvlJc w:val="left"/>
+      <w:pPr>
+        <w:ind w:left="720" w:hanging="360"/>
+      </w:pPr>
+      <w:rPr>
+        <w:rFonts w:ascii="Symbol" w:hAnsi="Symbol" w:hint="default"/>
+      </w:rPr>
+    </w:lvl>
+    <w:lvl w:ilvl="1" w:tplc="04090003" w:tentative="1">
+      <w:start w:val="1"/>
+      <w:numFmt w:val="bullet"/>
+      <w:lvlText w:val="o"/>
+      <w:lvlJc w:val="left"/>
+      <w:pPr>
+        <w:ind w:left="1440" w:hanging="360"/>
+      </w:pPr>
+      <w:rPr>
+        <w:rFonts w:ascii="Courier New" w:hAnsi="Courier New" w:cs="Courier New" w:hint="default"/>
+      </w:rPr>
+    </w:lvl>
+    <w:lvl w:ilvl="2" w:tplc="04090005" w:tentative="1">
+      <w:start w:val="1"/>
+      <w:numFmt w:val="bullet"/>
+      <w:lvlText w:val=""/>
+      <w:lvlJc w:val="left"/>
+      <w:pPr>
+        <w:ind w:left="2160" w:hanging="360"/>
+      </w:pPr>
+      <w:rPr>
+        <w:rFonts w:ascii="Wingdings" w:hAnsi="Wingdings" w:hint="default"/>
+      </w:rPr>
+    </w:lvl>
+    <w:lvl w:ilvl="3" w:tplc="04090001" w:tentative="1">
+      <w:start w:val="1"/>
+      <w:numFmt w:val="bullet"/>
+      <w:lvlText w:val=""/>
+      <w:lvlJc w:val="left"/>
+      <w:pPr>
+        <w:ind w:left="2880" w:hanging="360"/>
+      </w:pPr>
+      <w:rPr>
+        <w:rFonts w:ascii="Symbol" w:hAnsi="Symbol" w:hint="default"/>
+      </w:rPr>
+    </w:lvl>
+    <w:lvl w:ilvl="4" w:tplc="04090003" w:tentative="1">
+      <w:start w:val="1"/>
+      <w:numFmt w:val="bullet"/>
+      <w:lvlText w:val="o"/>
+      <w:lvlJc w:val="left"/>
+      <w:pPr>
+        <w:ind w:left="3600" w:hanging="360"/>
+      </w:pPr>
+      <w:rPr>
+        <w:rFonts w:ascii="Courier New" w:hAnsi="Courier New" w:cs="Courier New" w:hint="default"/>
+      </w:rPr>
+    </w:lvl>
+    <w:lvl w:ilvl="5" w:tplc="04090005" w:tentative="1">
+      <w:start w:val="1"/>
+      <w:numFmt w:val="bullet"/>
+      <w:lvlText w:val=""/>
+      <w:lvlJc w:val="left"/>
+      <w:pPr>
+        <w:ind w:left="4320" w:hanging="360"/>
+      </w:pPr>
+      <w:rPr>
+        <w:rFonts w:ascii="Wingdings" w:hAnsi="Wingdings" w:hint="default"/>
+      </w:rPr>
+    </w:lvl>
+    <w:lvl w:ilvl="6" w:tplc="04090001" w:tentative="1">
+      <w:start w:val="1"/>
+      <w:numFmt w:val="bullet"/>
+      <w:lvlText w:val=""/>
+      <w:lvlJc w:val="left"/>
+      <w:pPr>
+        <w:ind w:left="5040" w:hanging="360"/>
+      </w:pPr>
+      <w:rPr>
+        <w:rFonts w:ascii="Symbol" w:hAnsi="Symbol" w:hint="default"/>
+      </w:rPr>
+    </w:lvl>
+    <w:lvl w:ilvl="7" w:tplc="04090003" w:tentative="1">
+      <w:start w:val="1"/>
+      <w:numFmt w:val="bullet"/>
+      <w:lvlText w:val="o"/>
+      <w:lvlJc w:val="left"/>
+      <w:pPr>
+        <w:ind w:left="5760" w:hanging="360"/>
+      </w:pPr>
+      <w:rPr>
+        <w:rFonts w:ascii="Courier New" w:hAnsi="Courier New" w:cs="Courier New" w:hint="default"/>
+      </w:rPr>
+    </w:lvl>
+    <w:lvl w:ilvl="8" w:tplc="04090005" w:tentative="1">
+      <w:start w:val="1"/>
+      <w:numFmt w:val="bullet"/>
+      <w:lvlText w:val=""/>
+      <w:lvlJc w:val="left"/>
+      <w:pPr>
+        <w:ind w:left="6480" w:hanging="360"/>
+      </w:pPr>
+      <w:rPr>
+        <w:rFonts w:ascii="Wingdings" w:hAnsi="Wingdings" w:hint="default"/>
+      </w:rPr>
+    </w:lvl>
+  </w:abstractNum>
+  <w:abstractNum w:abstractNumId="21" w15:restartNumberingAfterBreak="0">
     <w:nsid w:val="3AAF7AA8"/>
     <w:multiLevelType w:val="hybridMultilevel"/>
     <w:tmpl w:val="C77C7978"/>
@@ -5994,7 +6635,7 @@
       </w:rPr>
     </w:lvl>
   </w:abstractNum>
-  <w:abstractNum w:abstractNumId="21" w15:restartNumberingAfterBreak="0">
+  <w:abstractNum w:abstractNumId="22" w15:restartNumberingAfterBreak="0">
     <w:nsid w:val="41144DAD"/>
     <w:multiLevelType w:val="hybridMultilevel"/>
     <w:tmpl w:val="C58AB18C"/>
@@ -6083,7 +6724,7 @@
       </w:pPr>
     </w:lvl>
   </w:abstractNum>
-  <w:abstractNum w:abstractNumId="22" w15:restartNumberingAfterBreak="0">
+  <w:abstractNum w:abstractNumId="23" w15:restartNumberingAfterBreak="0">
     <w:nsid w:val="420571CA"/>
     <w:multiLevelType w:val="hybridMultilevel"/>
     <w:tmpl w:val="45DC63C0"/>
@@ -6196,7 +6837,7 @@
       </w:rPr>
     </w:lvl>
   </w:abstractNum>
-  <w:abstractNum w:abstractNumId="23" w15:restartNumberingAfterBreak="0">
+  <w:abstractNum w:abstractNumId="24" w15:restartNumberingAfterBreak="0">
     <w:nsid w:val="423072A5"/>
     <w:multiLevelType w:val="hybridMultilevel"/>
     <w:tmpl w:val="0B9CD9B0"/>
@@ -6309,7 +6950,7 @@
       </w:rPr>
     </w:lvl>
   </w:abstractNum>
-  <w:abstractNum w:abstractNumId="24" w15:restartNumberingAfterBreak="0">
+  <w:abstractNum w:abstractNumId="25" w15:restartNumberingAfterBreak="0">
     <w:nsid w:val="4E054B59"/>
     <w:multiLevelType w:val="hybridMultilevel"/>
     <w:tmpl w:val="DA6C1BF6"/>
@@ -6422,7 +7063,7 @@
       </w:rPr>
     </w:lvl>
   </w:abstractNum>
-  <w:abstractNum w:abstractNumId="25" w15:restartNumberingAfterBreak="0">
+  <w:abstractNum w:abstractNumId="26" w15:restartNumberingAfterBreak="0">
     <w:nsid w:val="531F0EAF"/>
     <w:multiLevelType w:val="hybridMultilevel"/>
     <w:tmpl w:val="04E42072"/>
@@ -6535,7 +7176,7 @@
       </w:rPr>
     </w:lvl>
   </w:abstractNum>
-  <w:abstractNum w:abstractNumId="26" w15:restartNumberingAfterBreak="0">
+  <w:abstractNum w:abstractNumId="27" w15:restartNumberingAfterBreak="0">
     <w:nsid w:val="53A92F66"/>
     <w:multiLevelType w:val="hybridMultilevel"/>
     <w:tmpl w:val="486A75FC"/>
@@ -6648,7 +7289,7 @@
       </w:rPr>
     </w:lvl>
   </w:abstractNum>
-  <w:abstractNum w:abstractNumId="27" w15:restartNumberingAfterBreak="0">
+  <w:abstractNum w:abstractNumId="28" w15:restartNumberingAfterBreak="0">
     <w:nsid w:val="5BF75968"/>
     <w:multiLevelType w:val="hybridMultilevel"/>
     <w:tmpl w:val="580E9244"/>
@@ -6761,7 +7402,7 @@
       </w:rPr>
     </w:lvl>
   </w:abstractNum>
-  <w:abstractNum w:abstractNumId="28" w15:restartNumberingAfterBreak="0">
+  <w:abstractNum w:abstractNumId="29" w15:restartNumberingAfterBreak="0">
     <w:nsid w:val="5CA85481"/>
     <w:multiLevelType w:val="hybridMultilevel"/>
     <w:tmpl w:val="B046E812"/>
@@ -6847,7 +7488,7 @@
       </w:pPr>
     </w:lvl>
   </w:abstractNum>
-  <w:abstractNum w:abstractNumId="29" w15:restartNumberingAfterBreak="0">
+  <w:abstractNum w:abstractNumId="30" w15:restartNumberingAfterBreak="0">
     <w:nsid w:val="65763131"/>
     <w:multiLevelType w:val="hybridMultilevel"/>
     <w:tmpl w:val="E4AA048E"/>
@@ -6960,7 +7601,7 @@
       </w:rPr>
     </w:lvl>
   </w:abstractNum>
-  <w:abstractNum w:abstractNumId="30" w15:restartNumberingAfterBreak="0">
+  <w:abstractNum w:abstractNumId="31" w15:restartNumberingAfterBreak="0">
     <w:nsid w:val="657A37B2"/>
     <w:multiLevelType w:val="hybridMultilevel"/>
     <w:tmpl w:val="78C823E2"/>
@@ -7046,7 +7687,7 @@
       </w:pPr>
     </w:lvl>
   </w:abstractNum>
-  <w:abstractNum w:abstractNumId="31" w15:restartNumberingAfterBreak="0">
+  <w:abstractNum w:abstractNumId="32" w15:restartNumberingAfterBreak="0">
     <w:nsid w:val="68CD3FC2"/>
     <w:multiLevelType w:val="hybridMultilevel"/>
     <w:tmpl w:val="8B9439DC"/>
@@ -7159,7 +7800,7 @@
       </w:rPr>
     </w:lvl>
   </w:abstractNum>
-  <w:abstractNum w:abstractNumId="32" w15:restartNumberingAfterBreak="0">
+  <w:abstractNum w:abstractNumId="33" w15:restartNumberingAfterBreak="0">
     <w:nsid w:val="6EBE44CA"/>
     <w:multiLevelType w:val="hybridMultilevel"/>
     <w:tmpl w:val="409E59A4"/>
@@ -7245,7 +7886,7 @@
       </w:pPr>
     </w:lvl>
   </w:abstractNum>
-  <w:abstractNum w:abstractNumId="33" w15:restartNumberingAfterBreak="0">
+  <w:abstractNum w:abstractNumId="34" w15:restartNumberingAfterBreak="0">
     <w:nsid w:val="747D3F31"/>
     <w:multiLevelType w:val="hybridMultilevel"/>
     <w:tmpl w:val="F12CB17A"/>
@@ -7334,7 +7975,7 @@
       </w:pPr>
     </w:lvl>
   </w:abstractNum>
-  <w:abstractNum w:abstractNumId="34" w15:restartNumberingAfterBreak="0">
+  <w:abstractNum w:abstractNumId="35" w15:restartNumberingAfterBreak="0">
     <w:nsid w:val="751733FD"/>
     <w:multiLevelType w:val="hybridMultilevel"/>
     <w:tmpl w:val="5D9222F0"/>
@@ -7447,7 +8088,7 @@
       </w:rPr>
     </w:lvl>
   </w:abstractNum>
-  <w:abstractNum w:abstractNumId="35" w15:restartNumberingAfterBreak="0">
+  <w:abstractNum w:abstractNumId="36" w15:restartNumberingAfterBreak="0">
     <w:nsid w:val="762421F0"/>
     <w:multiLevelType w:val="hybridMultilevel"/>
     <w:tmpl w:val="0D90C236"/>
@@ -7536,7 +8177,7 @@
       </w:pPr>
     </w:lvl>
   </w:abstractNum>
-  <w:abstractNum w:abstractNumId="36" w15:restartNumberingAfterBreak="0">
+  <w:abstractNum w:abstractNumId="37" w15:restartNumberingAfterBreak="0">
     <w:nsid w:val="799B77D8"/>
     <w:multiLevelType w:val="hybridMultilevel"/>
     <w:tmpl w:val="78C823E2"/>
@@ -7623,7 +8264,7 @@
     </w:lvl>
   </w:abstractNum>
   <w:num w:numId="1" w16cid:durableId="2020958321">
-    <w:abstractNumId w:val="33"/>
+    <w:abstractNumId w:val="34"/>
   </w:num>
   <w:num w:numId="2" w16cid:durableId="1947075093">
     <w:abstractNumId w:val="14"/>
@@ -7650,16 +8291,16 @@
     <w:abstractNumId w:val="7"/>
   </w:num>
   <w:num w:numId="10" w16cid:durableId="674192051">
-    <w:abstractNumId w:val="29"/>
+    <w:abstractNumId w:val="30"/>
   </w:num>
   <w:num w:numId="11" w16cid:durableId="1229027917">
     <w:abstractNumId w:val="9"/>
   </w:num>
   <w:num w:numId="12" w16cid:durableId="2006282805">
-    <w:abstractNumId w:val="24"/>
+    <w:abstractNumId w:val="25"/>
   </w:num>
   <w:num w:numId="13" w16cid:durableId="1125397">
-    <w:abstractNumId w:val="32"/>
+    <w:abstractNumId w:val="33"/>
   </w:num>
   <w:num w:numId="14" w16cid:durableId="1463036028">
     <w:abstractNumId w:val="3"/>
@@ -7668,19 +8309,19 @@
     <w:abstractNumId w:val="11"/>
   </w:num>
   <w:num w:numId="16" w16cid:durableId="2098550305">
-    <w:abstractNumId w:val="28"/>
+    <w:abstractNumId w:val="29"/>
   </w:num>
   <w:num w:numId="17" w16cid:durableId="1380979635">
-    <w:abstractNumId w:val="36"/>
+    <w:abstractNumId w:val="37"/>
   </w:num>
   <w:num w:numId="18" w16cid:durableId="1119836947">
     <w:abstractNumId w:val="6"/>
   </w:num>
   <w:num w:numId="19" w16cid:durableId="771779023">
-    <w:abstractNumId w:val="34"/>
+    <w:abstractNumId w:val="35"/>
   </w:num>
   <w:num w:numId="20" w16cid:durableId="1924487793">
-    <w:abstractNumId w:val="26"/>
+    <w:abstractNumId w:val="27"/>
   </w:num>
   <w:num w:numId="21" w16cid:durableId="1536577956">
     <w:abstractNumId w:val="18"/>
@@ -7689,7 +8330,7 @@
     <w:abstractNumId w:val="2"/>
   </w:num>
   <w:num w:numId="23" w16cid:durableId="226574283">
-    <w:abstractNumId w:val="20"/>
+    <w:abstractNumId w:val="21"/>
   </w:num>
   <w:num w:numId="24" w16cid:durableId="1405034324">
     <w:abstractNumId w:val="12"/>
@@ -7701,37 +8342,40 @@
     <w:abstractNumId w:val="13"/>
   </w:num>
   <w:num w:numId="27" w16cid:durableId="297299508">
-    <w:abstractNumId w:val="22"/>
+    <w:abstractNumId w:val="23"/>
   </w:num>
   <w:num w:numId="28" w16cid:durableId="1318730443">
     <w:abstractNumId w:val="10"/>
   </w:num>
   <w:num w:numId="29" w16cid:durableId="2100518389">
-    <w:abstractNumId w:val="31"/>
+    <w:abstractNumId w:val="32"/>
   </w:num>
   <w:num w:numId="30" w16cid:durableId="1587107962">
-    <w:abstractNumId w:val="23"/>
+    <w:abstractNumId w:val="24"/>
   </w:num>
   <w:num w:numId="31" w16cid:durableId="1515877284">
     <w:abstractNumId w:val="16"/>
   </w:num>
   <w:num w:numId="32" w16cid:durableId="1810053746">
-    <w:abstractNumId w:val="30"/>
+    <w:abstractNumId w:val="31"/>
   </w:num>
   <w:num w:numId="33" w16cid:durableId="1814983803">
-    <w:abstractNumId w:val="27"/>
+    <w:abstractNumId w:val="28"/>
   </w:num>
   <w:num w:numId="34" w16cid:durableId="1345012955">
-    <w:abstractNumId w:val="25"/>
+    <w:abstractNumId w:val="26"/>
   </w:num>
   <w:num w:numId="35" w16cid:durableId="459498008">
-    <w:abstractNumId w:val="35"/>
+    <w:abstractNumId w:val="36"/>
   </w:num>
   <w:num w:numId="36" w16cid:durableId="1668896631">
-    <w:abstractNumId w:val="21"/>
+    <w:abstractNumId w:val="22"/>
   </w:num>
   <w:num w:numId="37" w16cid:durableId="561602006">
     <w:abstractNumId w:val="0"/>
+  </w:num>
+  <w:num w:numId="38" w16cid:durableId="1871184309">
+    <w:abstractNumId w:val="20"/>
   </w:num>
 </w:numbering>
 </file>

</xml_diff>

<commit_message>
implemented bonus feature 2
</commit_message>
<xml_diff>
--- a/QueueUnderflow.docx
+++ b/QueueUnderflow.docx
@@ -4457,6 +4457,338 @@
         <w:t>Bonus Feature 2</w:t>
       </w:r>
     </w:p>
+    <w:p>
+      <w:pPr>
+        <w:rPr>
+          <w:rFonts w:ascii="Times New Roman" w:hAnsi="Times New Roman"/>
+          <w:sz w:val="20"/>
+          <w:szCs w:val="20"/>
+        </w:rPr>
+      </w:pPr>
+      <w:r>
+        <w:rPr>
+          <w:rFonts w:ascii="Times New Roman" w:hAnsi="Times New Roman"/>
+          <w:sz w:val="20"/>
+          <w:szCs w:val="20"/>
+        </w:rPr>
+        <w:t>A special user has been added: the moderator. It can:</w:t>
+      </w:r>
+    </w:p>
+    <w:p>
+      <w:pPr>
+        <w:pStyle w:val="ListParagraph"/>
+        <w:numPr>
+          <w:ilvl w:val="0"/>
+          <w:numId w:val="39"/>
+        </w:numPr>
+        <w:rPr>
+          <w:rFonts w:ascii="Times New Roman" w:hAnsi="Times New Roman"/>
+          <w:sz w:val="20"/>
+          <w:szCs w:val="20"/>
+        </w:rPr>
+      </w:pPr>
+      <w:r>
+        <w:rPr>
+          <w:rFonts w:ascii="Times New Roman" w:hAnsi="Times New Roman"/>
+          <w:sz w:val="20"/>
+          <w:szCs w:val="20"/>
+        </w:rPr>
+        <w:t>Remove questions or answers if inappropriate,</w:t>
+      </w:r>
+    </w:p>
+    <w:p>
+      <w:pPr>
+        <w:pStyle w:val="ListParagraph"/>
+        <w:numPr>
+          <w:ilvl w:val="0"/>
+          <w:numId w:val="39"/>
+        </w:numPr>
+        <w:rPr>
+          <w:rFonts w:ascii="Times New Roman" w:hAnsi="Times New Roman"/>
+          <w:sz w:val="20"/>
+          <w:szCs w:val="20"/>
+        </w:rPr>
+      </w:pPr>
+      <w:r>
+        <w:rPr>
+          <w:rFonts w:ascii="Times New Roman" w:hAnsi="Times New Roman"/>
+          <w:sz w:val="20"/>
+          <w:szCs w:val="20"/>
+        </w:rPr>
+        <w:t>Edit any question or answer on the site,</w:t>
+      </w:r>
+    </w:p>
+    <w:p>
+      <w:pPr>
+        <w:pStyle w:val="ListParagraph"/>
+        <w:numPr>
+          <w:ilvl w:val="0"/>
+          <w:numId w:val="39"/>
+        </w:numPr>
+        <w:rPr>
+          <w:rFonts w:ascii="Times New Roman" w:hAnsi="Times New Roman"/>
+          <w:sz w:val="20"/>
+          <w:szCs w:val="20"/>
+        </w:rPr>
+      </w:pPr>
+      <w:r>
+        <w:rPr>
+          <w:rFonts w:ascii="Times New Roman" w:hAnsi="Times New Roman"/>
+          <w:sz w:val="20"/>
+          <w:szCs w:val="20"/>
+        </w:rPr>
+        <w:t>Ban users from the site indefinitely in case of bad behavior,</w:t>
+      </w:r>
+    </w:p>
+    <w:p>
+      <w:pPr>
+        <w:pStyle w:val="ListParagraph"/>
+        <w:numPr>
+          <w:ilvl w:val="0"/>
+          <w:numId w:val="39"/>
+        </w:numPr>
+        <w:rPr>
+          <w:rFonts w:ascii="Times New Roman" w:hAnsi="Times New Roman"/>
+          <w:sz w:val="20"/>
+          <w:szCs w:val="20"/>
+        </w:rPr>
+      </w:pPr>
+      <w:r>
+        <w:rPr>
+          <w:rFonts w:ascii="Times New Roman" w:hAnsi="Times New Roman"/>
+          <w:sz w:val="20"/>
+          <w:szCs w:val="20"/>
+        </w:rPr>
+        <w:t>Unban banned users.</w:t>
+      </w:r>
+    </w:p>
+    <w:p>
+      <w:pPr>
+        <w:jc w:val="center"/>
+        <w:rPr>
+          <w:rFonts w:ascii="Times New Roman" w:hAnsi="Times New Roman"/>
+          <w:sz w:val="20"/>
+          <w:szCs w:val="20"/>
+        </w:rPr>
+      </w:pPr>
+      <w:r>
+        <w:rPr>
+          <w:rFonts w:ascii="Times New Roman" w:hAnsi="Times New Roman"/>
+          <w:noProof/>
+          <w:sz w:val="20"/>
+          <w:szCs w:val="20"/>
+        </w:rPr>
+        <w:drawing>
+          <wp:inline distT="0" distB="0" distL="0" distR="0" wp14:anchorId="3095BBE0" wp14:editId="6AB8CD86">
+            <wp:extent cx="1345997" cy="2636691"/>
+            <wp:effectExtent l="0" t="0" r="6985" b="0"/>
+            <wp:docPr id="1147345515" name="Picture 1"/>
+            <wp:cNvGraphicFramePr>
+              <a:graphicFrameLocks xmlns:a="http://schemas.openxmlformats.org/drawingml/2006/main" noChangeAspect="1"/>
+            </wp:cNvGraphicFramePr>
+            <a:graphic xmlns:a="http://schemas.openxmlformats.org/drawingml/2006/main">
+              <a:graphicData uri="http://schemas.openxmlformats.org/drawingml/2006/picture">
+                <pic:pic xmlns:pic="http://schemas.openxmlformats.org/drawingml/2006/picture">
+                  <pic:nvPicPr>
+                    <pic:cNvPr id="0" name="Picture 1"/>
+                    <pic:cNvPicPr>
+                      <a:picLocks noChangeAspect="1" noChangeArrowheads="1"/>
+                    </pic:cNvPicPr>
+                  </pic:nvPicPr>
+                  <pic:blipFill>
+                    <a:blip r:embed="rId21">
+                      <a:extLst>
+                        <a:ext uri="{28A0092B-C50C-407E-A947-70E740481C1C}">
+                          <a14:useLocalDpi xmlns:a14="http://schemas.microsoft.com/office/drawing/2010/main" val="0"/>
+                        </a:ext>
+                      </a:extLst>
+                    </a:blip>
+                    <a:srcRect/>
+                    <a:stretch>
+                      <a:fillRect/>
+                    </a:stretch>
+                  </pic:blipFill>
+                  <pic:spPr bwMode="auto">
+                    <a:xfrm>
+                      <a:off x="0" y="0"/>
+                      <a:ext cx="1355376" cy="2655064"/>
+                    </a:xfrm>
+                    <a:prstGeom prst="rect">
+                      <a:avLst/>
+                    </a:prstGeom>
+                    <a:noFill/>
+                    <a:ln>
+                      <a:noFill/>
+                    </a:ln>
+                  </pic:spPr>
+                </pic:pic>
+              </a:graphicData>
+            </a:graphic>
+          </wp:inline>
+        </w:drawing>
+      </w:r>
+      <w:r>
+        <w:rPr>
+          <w:rFonts w:ascii="Times New Roman" w:hAnsi="Times New Roman"/>
+          <w:sz w:val="20"/>
+          <w:szCs w:val="20"/>
+        </w:rPr>
+        <w:t xml:space="preserve">    </w:t>
+      </w:r>
+      <w:r>
+        <w:rPr>
+          <w:rFonts w:ascii="Times New Roman" w:hAnsi="Times New Roman"/>
+          <w:noProof/>
+          <w:sz w:val="20"/>
+          <w:szCs w:val="20"/>
+        </w:rPr>
+        <w:drawing>
+          <wp:inline distT="0" distB="0" distL="0" distR="0" wp14:anchorId="1D4B65AA" wp14:editId="2858E4FF">
+            <wp:extent cx="1360627" cy="2639291"/>
+            <wp:effectExtent l="0" t="0" r="0" b="0"/>
+            <wp:docPr id="102511862" name="Picture 2"/>
+            <wp:cNvGraphicFramePr>
+              <a:graphicFrameLocks xmlns:a="http://schemas.openxmlformats.org/drawingml/2006/main" noChangeAspect="1"/>
+            </wp:cNvGraphicFramePr>
+            <a:graphic xmlns:a="http://schemas.openxmlformats.org/drawingml/2006/main">
+              <a:graphicData uri="http://schemas.openxmlformats.org/drawingml/2006/picture">
+                <pic:pic xmlns:pic="http://schemas.openxmlformats.org/drawingml/2006/picture">
+                  <pic:nvPicPr>
+                    <pic:cNvPr id="0" name="Picture 2"/>
+                    <pic:cNvPicPr>
+                      <a:picLocks noChangeAspect="1" noChangeArrowheads="1"/>
+                    </pic:cNvPicPr>
+                  </pic:nvPicPr>
+                  <pic:blipFill>
+                    <a:blip r:embed="rId22">
+                      <a:extLst>
+                        <a:ext uri="{28A0092B-C50C-407E-A947-70E740481C1C}">
+                          <a14:useLocalDpi xmlns:a14="http://schemas.microsoft.com/office/drawing/2010/main" val="0"/>
+                        </a:ext>
+                      </a:extLst>
+                    </a:blip>
+                    <a:srcRect/>
+                    <a:stretch>
+                      <a:fillRect/>
+                    </a:stretch>
+                  </pic:blipFill>
+                  <pic:spPr bwMode="auto">
+                    <a:xfrm>
+                      <a:off x="0" y="0"/>
+                      <a:ext cx="1377095" cy="2671234"/>
+                    </a:xfrm>
+                    <a:prstGeom prst="rect">
+                      <a:avLst/>
+                    </a:prstGeom>
+                    <a:noFill/>
+                    <a:ln>
+                      <a:noFill/>
+                    </a:ln>
+                  </pic:spPr>
+                </pic:pic>
+              </a:graphicData>
+            </a:graphic>
+          </wp:inline>
+        </w:drawing>
+      </w:r>
+    </w:p>
+    <w:p>
+      <w:pPr>
+        <w:rPr>
+          <w:rFonts w:ascii="Times New Roman" w:hAnsi="Times New Roman"/>
+          <w:sz w:val="20"/>
+          <w:szCs w:val="20"/>
+        </w:rPr>
+      </w:pPr>
+      <w:r>
+        <w:rPr>
+          <w:rFonts w:ascii="Times New Roman" w:hAnsi="Times New Roman"/>
+          <w:sz w:val="20"/>
+          <w:szCs w:val="20"/>
+        </w:rPr>
+        <w:lastRenderedPageBreak/>
+        <w:t xml:space="preserve">Also, when a user is banned, he will receive an e-mail informing him. When he </w:t>
+      </w:r>
+      <w:proofErr w:type="gramStart"/>
+      <w:r>
+        <w:rPr>
+          <w:rFonts w:ascii="Times New Roman" w:hAnsi="Times New Roman"/>
+          <w:sz w:val="20"/>
+          <w:szCs w:val="20"/>
+        </w:rPr>
+        <w:t>will try</w:t>
+      </w:r>
+      <w:proofErr w:type="gramEnd"/>
+      <w:r>
+        <w:rPr>
+          <w:rFonts w:ascii="Times New Roman" w:hAnsi="Times New Roman"/>
+          <w:sz w:val="20"/>
+          <w:szCs w:val="20"/>
+        </w:rPr>
+        <w:t xml:space="preserve"> to log in, he will be stopped with an error.</w:t>
+      </w:r>
+    </w:p>
+    <w:p>
+      <w:pPr>
+        <w:jc w:val="center"/>
+        <w:rPr>
+          <w:rFonts w:ascii="Times New Roman" w:hAnsi="Times New Roman"/>
+          <w:sz w:val="20"/>
+          <w:szCs w:val="20"/>
+        </w:rPr>
+      </w:pPr>
+      <w:r>
+        <w:rPr>
+          <w:rFonts w:ascii="Times New Roman" w:hAnsi="Times New Roman"/>
+          <w:sz w:val="20"/>
+          <w:szCs w:val="20"/>
+        </w:rPr>
+        <w:drawing>
+          <wp:inline distT="0" distB="0" distL="0" distR="0" wp14:anchorId="78506675" wp14:editId="36790534">
+            <wp:extent cx="2955341" cy="1235735"/>
+            <wp:effectExtent l="0" t="0" r="0" b="2540"/>
+            <wp:docPr id="2088050276" name="Picture 1" descr="A screenshot of a phone&#10;&#10;Description automatically generated with low confidence"/>
+            <wp:cNvGraphicFramePr>
+              <a:graphicFrameLocks xmlns:a="http://schemas.openxmlformats.org/drawingml/2006/main" noChangeAspect="1"/>
+            </wp:cNvGraphicFramePr>
+            <a:graphic xmlns:a="http://schemas.openxmlformats.org/drawingml/2006/main">
+              <a:graphicData uri="http://schemas.openxmlformats.org/drawingml/2006/picture">
+                <pic:pic xmlns:pic="http://schemas.openxmlformats.org/drawingml/2006/picture">
+                  <pic:nvPicPr>
+                    <pic:cNvPr id="2088050276" name="Picture 1" descr="A screenshot of a phone&#10;&#10;Description automatically generated with low confidence"/>
+                    <pic:cNvPicPr/>
+                  </pic:nvPicPr>
+                  <pic:blipFill>
+                    <a:blip r:embed="rId23"/>
+                    <a:stretch>
+                      <a:fillRect/>
+                    </a:stretch>
+                  </pic:blipFill>
+                  <pic:spPr>
+                    <a:xfrm>
+                      <a:off x="0" y="0"/>
+                      <a:ext cx="2960107" cy="1237728"/>
+                    </a:xfrm>
+                    <a:prstGeom prst="rect">
+                      <a:avLst/>
+                    </a:prstGeom>
+                  </pic:spPr>
+                </pic:pic>
+              </a:graphicData>
+            </a:graphic>
+          </wp:inline>
+        </w:drawing>
+      </w:r>
+    </w:p>
+    <w:p>
+      <w:pPr>
+        <w:rPr>
+          <w:rFonts w:ascii="Times New Roman" w:hAnsi="Times New Roman"/>
+          <w:sz w:val="20"/>
+          <w:szCs w:val="20"/>
+        </w:rPr>
+      </w:pPr>
+    </w:p>
     <w:sectPr>
       <w:pgSz w:w="12240" w:h="15840"/>
       <w:pgMar w:top="1440" w:right="1440" w:bottom="1440" w:left="1440" w:header="720" w:footer="720" w:gutter="0"/>
@@ -7688,6 +8020,119 @@
     </w:lvl>
   </w:abstractNum>
   <w:abstractNum w:abstractNumId="32" w15:restartNumberingAfterBreak="0">
+    <w:nsid w:val="66866F6D"/>
+    <w:multiLevelType w:val="hybridMultilevel"/>
+    <w:tmpl w:val="F314FED6"/>
+    <w:lvl w:ilvl="0" w:tplc="04090001">
+      <w:start w:val="1"/>
+      <w:numFmt w:val="bullet"/>
+      <w:lvlText w:val=""/>
+      <w:lvlJc w:val="left"/>
+      <w:pPr>
+        <w:ind w:left="720" w:hanging="360"/>
+      </w:pPr>
+      <w:rPr>
+        <w:rFonts w:ascii="Symbol" w:hAnsi="Symbol" w:hint="default"/>
+      </w:rPr>
+    </w:lvl>
+    <w:lvl w:ilvl="1" w:tplc="04090003" w:tentative="1">
+      <w:start w:val="1"/>
+      <w:numFmt w:val="bullet"/>
+      <w:lvlText w:val="o"/>
+      <w:lvlJc w:val="left"/>
+      <w:pPr>
+        <w:ind w:left="1440" w:hanging="360"/>
+      </w:pPr>
+      <w:rPr>
+        <w:rFonts w:ascii="Courier New" w:hAnsi="Courier New" w:cs="Courier New" w:hint="default"/>
+      </w:rPr>
+    </w:lvl>
+    <w:lvl w:ilvl="2" w:tplc="04090005" w:tentative="1">
+      <w:start w:val="1"/>
+      <w:numFmt w:val="bullet"/>
+      <w:lvlText w:val=""/>
+      <w:lvlJc w:val="left"/>
+      <w:pPr>
+        <w:ind w:left="2160" w:hanging="360"/>
+      </w:pPr>
+      <w:rPr>
+        <w:rFonts w:ascii="Wingdings" w:hAnsi="Wingdings" w:hint="default"/>
+      </w:rPr>
+    </w:lvl>
+    <w:lvl w:ilvl="3" w:tplc="04090001" w:tentative="1">
+      <w:start w:val="1"/>
+      <w:numFmt w:val="bullet"/>
+      <w:lvlText w:val=""/>
+      <w:lvlJc w:val="left"/>
+      <w:pPr>
+        <w:ind w:left="2880" w:hanging="360"/>
+      </w:pPr>
+      <w:rPr>
+        <w:rFonts w:ascii="Symbol" w:hAnsi="Symbol" w:hint="default"/>
+      </w:rPr>
+    </w:lvl>
+    <w:lvl w:ilvl="4" w:tplc="04090003" w:tentative="1">
+      <w:start w:val="1"/>
+      <w:numFmt w:val="bullet"/>
+      <w:lvlText w:val="o"/>
+      <w:lvlJc w:val="left"/>
+      <w:pPr>
+        <w:ind w:left="3600" w:hanging="360"/>
+      </w:pPr>
+      <w:rPr>
+        <w:rFonts w:ascii="Courier New" w:hAnsi="Courier New" w:cs="Courier New" w:hint="default"/>
+      </w:rPr>
+    </w:lvl>
+    <w:lvl w:ilvl="5" w:tplc="04090005" w:tentative="1">
+      <w:start w:val="1"/>
+      <w:numFmt w:val="bullet"/>
+      <w:lvlText w:val=""/>
+      <w:lvlJc w:val="left"/>
+      <w:pPr>
+        <w:ind w:left="4320" w:hanging="360"/>
+      </w:pPr>
+      <w:rPr>
+        <w:rFonts w:ascii="Wingdings" w:hAnsi="Wingdings" w:hint="default"/>
+      </w:rPr>
+    </w:lvl>
+    <w:lvl w:ilvl="6" w:tplc="04090001" w:tentative="1">
+      <w:start w:val="1"/>
+      <w:numFmt w:val="bullet"/>
+      <w:lvlText w:val=""/>
+      <w:lvlJc w:val="left"/>
+      <w:pPr>
+        <w:ind w:left="5040" w:hanging="360"/>
+      </w:pPr>
+      <w:rPr>
+        <w:rFonts w:ascii="Symbol" w:hAnsi="Symbol" w:hint="default"/>
+      </w:rPr>
+    </w:lvl>
+    <w:lvl w:ilvl="7" w:tplc="04090003" w:tentative="1">
+      <w:start w:val="1"/>
+      <w:numFmt w:val="bullet"/>
+      <w:lvlText w:val="o"/>
+      <w:lvlJc w:val="left"/>
+      <w:pPr>
+        <w:ind w:left="5760" w:hanging="360"/>
+      </w:pPr>
+      <w:rPr>
+        <w:rFonts w:ascii="Courier New" w:hAnsi="Courier New" w:cs="Courier New" w:hint="default"/>
+      </w:rPr>
+    </w:lvl>
+    <w:lvl w:ilvl="8" w:tplc="04090005" w:tentative="1">
+      <w:start w:val="1"/>
+      <w:numFmt w:val="bullet"/>
+      <w:lvlText w:val=""/>
+      <w:lvlJc w:val="left"/>
+      <w:pPr>
+        <w:ind w:left="6480" w:hanging="360"/>
+      </w:pPr>
+      <w:rPr>
+        <w:rFonts w:ascii="Wingdings" w:hAnsi="Wingdings" w:hint="default"/>
+      </w:rPr>
+    </w:lvl>
+  </w:abstractNum>
+  <w:abstractNum w:abstractNumId="33" w15:restartNumberingAfterBreak="0">
     <w:nsid w:val="68CD3FC2"/>
     <w:multiLevelType w:val="hybridMultilevel"/>
     <w:tmpl w:val="8B9439DC"/>
@@ -7800,7 +8245,7 @@
       </w:rPr>
     </w:lvl>
   </w:abstractNum>
-  <w:abstractNum w:abstractNumId="33" w15:restartNumberingAfterBreak="0">
+  <w:abstractNum w:abstractNumId="34" w15:restartNumberingAfterBreak="0">
     <w:nsid w:val="6EBE44CA"/>
     <w:multiLevelType w:val="hybridMultilevel"/>
     <w:tmpl w:val="409E59A4"/>
@@ -7886,7 +8331,7 @@
       </w:pPr>
     </w:lvl>
   </w:abstractNum>
-  <w:abstractNum w:abstractNumId="34" w15:restartNumberingAfterBreak="0">
+  <w:abstractNum w:abstractNumId="35" w15:restartNumberingAfterBreak="0">
     <w:nsid w:val="747D3F31"/>
     <w:multiLevelType w:val="hybridMultilevel"/>
     <w:tmpl w:val="F12CB17A"/>
@@ -7975,7 +8420,7 @@
       </w:pPr>
     </w:lvl>
   </w:abstractNum>
-  <w:abstractNum w:abstractNumId="35" w15:restartNumberingAfterBreak="0">
+  <w:abstractNum w:abstractNumId="36" w15:restartNumberingAfterBreak="0">
     <w:nsid w:val="751733FD"/>
     <w:multiLevelType w:val="hybridMultilevel"/>
     <w:tmpl w:val="5D9222F0"/>
@@ -8088,7 +8533,7 @@
       </w:rPr>
     </w:lvl>
   </w:abstractNum>
-  <w:abstractNum w:abstractNumId="36" w15:restartNumberingAfterBreak="0">
+  <w:abstractNum w:abstractNumId="37" w15:restartNumberingAfterBreak="0">
     <w:nsid w:val="762421F0"/>
     <w:multiLevelType w:val="hybridMultilevel"/>
     <w:tmpl w:val="0D90C236"/>
@@ -8177,7 +8622,7 @@
       </w:pPr>
     </w:lvl>
   </w:abstractNum>
-  <w:abstractNum w:abstractNumId="37" w15:restartNumberingAfterBreak="0">
+  <w:abstractNum w:abstractNumId="38" w15:restartNumberingAfterBreak="0">
     <w:nsid w:val="799B77D8"/>
     <w:multiLevelType w:val="hybridMultilevel"/>
     <w:tmpl w:val="78C823E2"/>
@@ -8264,7 +8709,7 @@
     </w:lvl>
   </w:abstractNum>
   <w:num w:numId="1" w16cid:durableId="2020958321">
-    <w:abstractNumId w:val="34"/>
+    <w:abstractNumId w:val="35"/>
   </w:num>
   <w:num w:numId="2" w16cid:durableId="1947075093">
     <w:abstractNumId w:val="14"/>
@@ -8300,7 +8745,7 @@
     <w:abstractNumId w:val="25"/>
   </w:num>
   <w:num w:numId="13" w16cid:durableId="1125397">
-    <w:abstractNumId w:val="33"/>
+    <w:abstractNumId w:val="34"/>
   </w:num>
   <w:num w:numId="14" w16cid:durableId="1463036028">
     <w:abstractNumId w:val="3"/>
@@ -8312,13 +8757,13 @@
     <w:abstractNumId w:val="29"/>
   </w:num>
   <w:num w:numId="17" w16cid:durableId="1380979635">
-    <w:abstractNumId w:val="37"/>
+    <w:abstractNumId w:val="38"/>
   </w:num>
   <w:num w:numId="18" w16cid:durableId="1119836947">
     <w:abstractNumId w:val="6"/>
   </w:num>
   <w:num w:numId="19" w16cid:durableId="771779023">
-    <w:abstractNumId w:val="35"/>
+    <w:abstractNumId w:val="36"/>
   </w:num>
   <w:num w:numId="20" w16cid:durableId="1924487793">
     <w:abstractNumId w:val="27"/>
@@ -8348,7 +8793,7 @@
     <w:abstractNumId w:val="10"/>
   </w:num>
   <w:num w:numId="29" w16cid:durableId="2100518389">
-    <w:abstractNumId w:val="32"/>
+    <w:abstractNumId w:val="33"/>
   </w:num>
   <w:num w:numId="30" w16cid:durableId="1587107962">
     <w:abstractNumId w:val="24"/>
@@ -8366,7 +8811,7 @@
     <w:abstractNumId w:val="26"/>
   </w:num>
   <w:num w:numId="35" w16cid:durableId="459498008">
-    <w:abstractNumId w:val="36"/>
+    <w:abstractNumId w:val="37"/>
   </w:num>
   <w:num w:numId="36" w16cid:durableId="1668896631">
     <w:abstractNumId w:val="22"/>
@@ -8376,6 +8821,9 @@
   </w:num>
   <w:num w:numId="38" w16cid:durableId="1871184309">
     <w:abstractNumId w:val="20"/>
+  </w:num>
+  <w:num w:numId="39" w16cid:durableId="2046830560">
+    <w:abstractNumId w:val="32"/>
   </w:num>
 </w:numbering>
 </file>

</xml_diff>